<commit_message>
Update 'VistA Blood Establishment Computer Software (VBECS) 2.2.0 ProVue Interface Configuration and Setup Guide' in 'Clinical/Laboratory: VistA Blood Establishment Computer Software (VBECS)/1.0/'
</commit_message>
<xml_diff>
--- a/Clinical/Laboratory%3A VistA Blood Establishment Computer Software (VBECS)/1.0/VistA Blood Establishment Computer Software (VBECS) 2.2.0 ProVue Interface Configuration and Setup Guide/vbecs_2_2_0_provue_config_setup_guide.docx
+++ b/Clinical/Laboratory%3A VistA Blood Establishment Computer Software (VBECS)/1.0/VistA Blood Establishment Computer Software (VBECS) 2.2.0 ProVue Interface Configuration and Setup Guide/vbecs_2_2_0_provue_config_setup_guide.docx
@@ -90,7 +90,7 @@
         <w:t>– ProVue Interface Configuration and Setup Guide</w:t>
       </w:r>
       <w:r>
-        <w:t>, Version 4</w:t>
+        <w:t>, Version 5</w:t>
       </w:r>
       <w:r>
         <w:t>.0</w:t>
@@ -116,7 +116,7 @@
         <w:pStyle w:val="StyleTitlePageCentered"/>
       </w:pPr>
       <w:r>
-        <w:t>September</w:t>
+        <w:t>August</w:t>
       </w:r>
       <w:r>
         <w:t xml:space="preserve"> </w:t>
@@ -125,7 +125,7 @@
         <w:t>201</w:t>
       </w:r>
       <w:r>
-        <w:t>6</w:t>
+        <w:t>7</w:t>
       </w:r>
     </w:p>
     <w:p>
@@ -1951,6 +1951,105 @@
                 <w:szCs w:val="24"/>
               </w:rPr>
               <w:t xml:space="preserve"> (Defect 372140)</w:t>
+            </w:r>
+          </w:p>
+        </w:tc>
+        <w:tc>
+          <w:tcPr>
+            <w:tcW w:w="1642" w:type="dxa"/>
+            <w:tcBorders>
+              <w:top w:val="single" w:sz="6" w:space="0" w:color="auto"/>
+              <w:left w:val="single" w:sz="6" w:space="0" w:color="auto"/>
+              <w:bottom w:val="single" w:sz="6" w:space="0" w:color="auto"/>
+              <w:right w:val="single" w:sz="6" w:space="0" w:color="auto"/>
+            </w:tcBorders>
+            <w:vAlign w:val="bottom"/>
+          </w:tcPr>
+          <w:p>
+            <w:pPr>
+              <w:pStyle w:val="TableText"/>
+              <w:spacing w:after="0"/>
+            </w:pPr>
+            <w:r>
+              <w:t>BBM team</w:t>
+            </w:r>
+          </w:p>
+        </w:tc>
+      </w:tr>
+      <w:tr>
+        <w:trPr>
+          <w:cantSplit/>
+          <w:trHeight w:val="183"/>
+        </w:trPr>
+        <w:tc>
+          <w:tcPr>
+            <w:tcW w:w="1094" w:type="dxa"/>
+            <w:tcBorders>
+              <w:top w:val="single" w:sz="6" w:space="0" w:color="auto"/>
+              <w:left w:val="single" w:sz="6" w:space="0" w:color="auto"/>
+              <w:bottom w:val="single" w:sz="6" w:space="0" w:color="auto"/>
+              <w:right w:val="single" w:sz="6" w:space="0" w:color="auto"/>
+            </w:tcBorders>
+            <w:vAlign w:val="bottom"/>
+          </w:tcPr>
+          <w:p>
+            <w:pPr>
+              <w:pStyle w:val="TableText"/>
+              <w:spacing w:after="0"/>
+            </w:pPr>
+            <w:r>
+              <w:t>08-03-17</w:t>
+            </w:r>
+          </w:p>
+        </w:tc>
+        <w:tc>
+          <w:tcPr>
+            <w:tcW w:w="994" w:type="dxa"/>
+            <w:tcBorders>
+              <w:top w:val="single" w:sz="6" w:space="0" w:color="auto"/>
+              <w:left w:val="single" w:sz="6" w:space="0" w:color="auto"/>
+              <w:bottom w:val="single" w:sz="6" w:space="0" w:color="auto"/>
+              <w:right w:val="single" w:sz="6" w:space="0" w:color="auto"/>
+            </w:tcBorders>
+            <w:vAlign w:val="bottom"/>
+          </w:tcPr>
+          <w:p>
+            <w:pPr>
+              <w:pStyle w:val="TableText"/>
+              <w:spacing w:after="0"/>
+            </w:pPr>
+            <w:r>
+              <w:t>5.0</w:t>
+            </w:r>
+          </w:p>
+        </w:tc>
+        <w:tc>
+          <w:tcPr>
+            <w:tcW w:w="5846" w:type="dxa"/>
+            <w:tcBorders>
+              <w:top w:val="single" w:sz="6" w:space="0" w:color="auto"/>
+              <w:left w:val="single" w:sz="6" w:space="0" w:color="auto"/>
+              <w:bottom w:val="single" w:sz="6" w:space="0" w:color="auto"/>
+              <w:right w:val="single" w:sz="6" w:space="0" w:color="auto"/>
+            </w:tcBorders>
+            <w:vAlign w:val="bottom"/>
+          </w:tcPr>
+          <w:p>
+            <w:pPr>
+              <w:pStyle w:val="StyleTitlePageCentered"/>
+              <w:spacing w:before="0" w:after="0"/>
+              <w:jc w:val="left"/>
+              <w:rPr>
+                <w:sz w:val="18"/>
+                <w:szCs w:val="24"/>
+              </w:rPr>
+            </w:pPr>
+            <w:r>
+              <w:rPr>
+                <w:sz w:val="18"/>
+                <w:szCs w:val="24"/>
+              </w:rPr>
+              <w:t>Added information about requirement for Specimen Management Module being active (Defect 465496)</w:t>
             </w:r>
           </w:p>
         </w:tc>
@@ -5820,7 +5919,7 @@
                 <wp:extent cx="723900" cy="257175"/>
                 <wp:effectExtent l="0" t="0" r="19050" b="28575"/>
                 <wp:wrapNone/>
-                <wp:docPr id="90" name="Text Box 2"/>
+                <wp:docPr id="91" name="Text Box 2"/>
                 <wp:cNvGraphicFramePr>
                   <a:graphicFrameLocks xmlns:a="http://schemas.openxmlformats.org/drawingml/2006/main"/>
                 </wp:cNvGraphicFramePr>
@@ -5879,7 +5978,7 @@
           </mc:Choice>
           <mc:Fallback>
             <w:pict>
-              <v:shape id="_x0000_s1027" type="#_x0000_t202" style="position:absolute;left:0;text-align:left;margin-left:282pt;margin-top:10.55pt;width:57pt;height:20.25pt;z-index:251662336;visibility:visible;mso-wrap-style:square;mso-width-percent:0;mso-height-percent:0;mso-wrap-distance-left:9pt;mso-wrap-distance-top:0;mso-wrap-distance-right:9pt;mso-wrap-distance-bottom:0;mso-position-horizontal:absolute;mso-position-horizontal-relative:text;mso-position-vertical:absolute;mso-position-vertical-relative:text;mso-width-percent:0;mso-height-percent:0;mso-width-relative:margin;mso-height-relative:margin;v-text-anchor:top" o:gfxdata="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">
+              <v:shape id="_x0000_s1027" type="#_x0000_t202" style="position:absolute;left:0;text-align:left;margin-left:282pt;margin-top:10.55pt;width:57pt;height:20.25pt;z-index:251662336;visibility:visible;mso-wrap-style:square;mso-width-percent:0;mso-height-percent:0;mso-wrap-distance-left:9pt;mso-wrap-distance-top:0;mso-wrap-distance-right:9pt;mso-wrap-distance-bottom:0;mso-position-horizontal:absolute;mso-position-horizontal-relative:text;mso-position-vertical:absolute;mso-position-vertical-relative:text;mso-width-percent:0;mso-height-percent:0;mso-width-relative:margin;mso-height-relative:margin;v-text-anchor:top" o:gfxdata="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">
                 <v:textbox>
                   <w:txbxContent>
                     <w:p>
@@ -5915,7 +6014,7 @@
                 <wp:extent cx="619125" cy="285750"/>
                 <wp:effectExtent l="0" t="0" r="28575" b="19050"/>
                 <wp:wrapNone/>
-                <wp:docPr id="89" name="Text Box 2"/>
+                <wp:docPr id="90" name="Text Box 2"/>
                 <wp:cNvGraphicFramePr>
                   <a:graphicFrameLocks xmlns:a="http://schemas.openxmlformats.org/drawingml/2006/main"/>
                 </wp:cNvGraphicFramePr>
@@ -5974,7 +6073,7 @@
           </mc:Choice>
           <mc:Fallback>
             <w:pict>
-              <v:shape id="_x0000_s1028" type="#_x0000_t202" style="position:absolute;left:0;text-align:left;margin-left:177.75pt;margin-top:2.3pt;width:48.75pt;height:22.5pt;z-index:251661312;visibility:visible;mso-wrap-style:square;mso-width-percent:0;mso-height-percent:0;mso-wrap-distance-left:9pt;mso-wrap-distance-top:0;mso-wrap-distance-right:9pt;mso-wrap-distance-bottom:0;mso-position-horizontal:absolute;mso-position-horizontal-relative:text;mso-position-vertical:absolute;mso-position-vertical-relative:text;mso-width-percent:0;mso-height-percent:0;mso-width-relative:margin;mso-height-relative:margin;v-text-anchor:top" o:gfxdata="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">
+              <v:shape id="_x0000_s1028" type="#_x0000_t202" style="position:absolute;left:0;text-align:left;margin-left:177.75pt;margin-top:2.3pt;width:48.75pt;height:22.5pt;z-index:251661312;visibility:visible;mso-wrap-style:square;mso-width-percent:0;mso-height-percent:0;mso-wrap-distance-left:9pt;mso-wrap-distance-top:0;mso-wrap-distance-right:9pt;mso-wrap-distance-bottom:0;mso-position-horizontal:absolute;mso-position-horizontal-relative:text;mso-position-vertical:absolute;mso-position-vertical-relative:text;mso-width-percent:0;mso-height-percent:0;mso-width-relative:margin;mso-height-relative:margin;v-text-anchor:top" o:gfxdata="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">
                 <v:textbox>
                   <w:txbxContent>
                     <w:p>
@@ -6023,7 +6122,7 @@
             <w10:borderbottom type="single" width="4"/>
             <w10:borderright type="single" width="4"/>
           </v:shape>
-          <o:OLEObject Type="Embed" ProgID="Visio.Drawing.11" ShapeID="_x0000_i1025" DrawAspect="Content" ObjectID="_1538556144" r:id="rId15"/>
+          <o:OLEObject Type="Embed" ProgID="Visio.Drawing.11" ShapeID="_x0000_i1025" DrawAspect="Content" ObjectID="_1564832788" r:id="rId15"/>
         </w:object>
       </w:r>
     </w:p>
@@ -8520,6 +8619,108 @@
     </w:p>
     <w:p>
       <w:pPr>
+        <w:pStyle w:val="Caution"/>
+        <w:pBdr>
+          <w:right w:val="single" w:sz="4" w:space="0" w:color="auto"/>
+        </w:pBdr>
+      </w:pPr>
+      <w:r>
+        <w:rPr>
+          <w:noProof/>
+        </w:rPr>
+        <w:drawing>
+          <wp:inline distT="0" distB="0" distL="0" distR="0">
+            <wp:extent cx="295275" cy="285750"/>
+            <wp:effectExtent l="0" t="0" r="9525" b="0"/>
+            <wp:docPr id="14" name="Picture 14"/>
+            <wp:cNvGraphicFramePr>
+              <a:graphicFrameLocks xmlns:a="http://schemas.openxmlformats.org/drawingml/2006/main" noChangeAspect="1"/>
+            </wp:cNvGraphicFramePr>
+            <a:graphic xmlns:a="http://schemas.openxmlformats.org/drawingml/2006/main">
+              <a:graphicData uri="http://schemas.openxmlformats.org/drawingml/2006/picture">
+                <pic:pic xmlns:pic="http://schemas.openxmlformats.org/drawingml/2006/picture">
+                  <pic:nvPicPr>
+                    <pic:cNvPr id="0" name="Picture 14"/>
+                    <pic:cNvPicPr>
+                      <a:picLocks noChangeAspect="1" noChangeArrowheads="1"/>
+                    </pic:cNvPicPr>
+                  </pic:nvPicPr>
+                  <pic:blipFill>
+                    <a:blip r:embed="rId19">
+                      <a:extLst>
+                        <a:ext uri="{28A0092B-C50C-407E-A947-70E740481C1C}">
+                          <a14:useLocalDpi xmlns:a14="http://schemas.microsoft.com/office/drawing/2010/main" val="0"/>
+                        </a:ext>
+                      </a:extLst>
+                    </a:blip>
+                    <a:srcRect/>
+                    <a:stretch>
+                      <a:fillRect/>
+                    </a:stretch>
+                  </pic:blipFill>
+                  <pic:spPr bwMode="auto">
+                    <a:xfrm>
+                      <a:off x="0" y="0"/>
+                      <a:ext cx="295275" cy="285750"/>
+                    </a:xfrm>
+                    <a:prstGeom prst="rect">
+                      <a:avLst/>
+                    </a:prstGeom>
+                    <a:noFill/>
+                    <a:ln>
+                      <a:noFill/>
+                    </a:ln>
+                  </pic:spPr>
+                </pic:pic>
+              </a:graphicData>
+            </a:graphic>
+          </wp:inline>
+        </w:drawing>
+      </w:r>
+      <w:r>
+        <w:t xml:space="preserve"> </w:t>
+      </w:r>
+      <w:r>
+        <w:rPr>
+          <w:lang w:eastAsia="x-none"/>
+        </w:rPr>
+        <w:t xml:space="preserve">Instrument Manager must have the </w:t>
+      </w:r>
+      <w:r>
+        <w:rPr>
+          <w:b/>
+          <w:lang w:eastAsia="x-none"/>
+        </w:rPr>
+        <w:t xml:space="preserve">Specimen Management Module </w:t>
+      </w:r>
+      <w:r>
+        <w:rPr>
+          <w:lang w:eastAsia="x-none"/>
+        </w:rPr>
+        <w:t xml:space="preserve">licensed and activated. </w:t>
+      </w:r>
+      <w:r>
+        <w:rPr>
+          <w:b/>
+        </w:rPr>
+        <w:t>Do not proceed until this</w:t>
+      </w:r>
+      <w:r>
+        <w:rPr>
+          <w:b/>
+        </w:rPr>
+        <w:t xml:space="preserve"> issue is resolved.</w:t>
+      </w:r>
+    </w:p>
+    <w:p>
+      <w:pPr>
+        <w:rPr>
+          <w:lang w:eastAsia="x-none"/>
+        </w:rPr>
+      </w:pPr>
+    </w:p>
+    <w:p>
+      <w:pPr>
         <w:pStyle w:val="Heading3"/>
         <w:numPr>
           <w:ilvl w:val="2"/>
@@ -9325,7 +9526,7 @@
           <wp:inline distT="0" distB="0" distL="0" distR="0">
             <wp:extent cx="285750" cy="285750"/>
             <wp:effectExtent l="0" t="0" r="0" b="0"/>
-            <wp:docPr id="14" name="Picture 14" descr="infoicon"/>
+            <wp:docPr id="15" name="Picture 15" descr="infoicon"/>
             <wp:cNvGraphicFramePr>
               <a:graphicFrameLocks xmlns:a="http://schemas.openxmlformats.org/drawingml/2006/main" noChangeAspect="1"/>
             </wp:cNvGraphicFramePr>
@@ -9333,7 +9534,7 @@
               <a:graphicData uri="http://schemas.openxmlformats.org/drawingml/2006/picture">
                 <pic:pic xmlns:pic="http://schemas.openxmlformats.org/drawingml/2006/picture">
                   <pic:nvPicPr>
-                    <pic:cNvPr id="0" name="Picture 14" descr="infoicon"/>
+                    <pic:cNvPr id="0" name="Picture 15" descr="infoicon"/>
                     <pic:cNvPicPr>
                       <a:picLocks noChangeAspect="1" noChangeArrowheads="1"/>
                     </pic:cNvPicPr>
@@ -9413,7 +9614,7 @@
           <wp:inline distT="0" distB="0" distL="0" distR="0">
             <wp:extent cx="295275" cy="285750"/>
             <wp:effectExtent l="0" t="0" r="9525" b="0"/>
-            <wp:docPr id="15" name="Picture 15"/>
+            <wp:docPr id="16" name="Picture 16"/>
             <wp:cNvGraphicFramePr>
               <a:graphicFrameLocks xmlns:a="http://schemas.openxmlformats.org/drawingml/2006/main" noChangeAspect="1"/>
             </wp:cNvGraphicFramePr>
@@ -9421,7 +9622,7 @@
               <a:graphicData uri="http://schemas.openxmlformats.org/drawingml/2006/picture">
                 <pic:pic xmlns:pic="http://schemas.openxmlformats.org/drawingml/2006/picture">
                   <pic:nvPicPr>
-                    <pic:cNvPr id="0" name="Picture 15"/>
+                    <pic:cNvPr id="0" name="Picture 16"/>
                     <pic:cNvPicPr>
                       <a:picLocks noChangeAspect="1" noChangeArrowheads="1"/>
                     </pic:cNvPicPr>
@@ -9609,7 +9810,7 @@
           <wp:inline distT="0" distB="0" distL="0" distR="0">
             <wp:extent cx="285750" cy="285750"/>
             <wp:effectExtent l="0" t="0" r="0" b="0"/>
-            <wp:docPr id="16" name="Picture 16" descr="infoicon"/>
+            <wp:docPr id="17" name="Picture 17" descr="infoicon"/>
             <wp:cNvGraphicFramePr>
               <a:graphicFrameLocks xmlns:a="http://schemas.openxmlformats.org/drawingml/2006/main" noChangeAspect="1"/>
             </wp:cNvGraphicFramePr>
@@ -9617,7 +9818,7 @@
               <a:graphicData uri="http://schemas.openxmlformats.org/drawingml/2006/picture">
                 <pic:pic xmlns:pic="http://schemas.openxmlformats.org/drawingml/2006/picture">
                   <pic:nvPicPr>
-                    <pic:cNvPr id="0" name="Picture 16" descr="infoicon"/>
+                    <pic:cNvPr id="0" name="Picture 17" descr="infoicon"/>
                     <pic:cNvPicPr>
                       <a:picLocks noChangeAspect="1" noChangeArrowheads="1"/>
                     </pic:cNvPicPr>
@@ -9776,7 +9977,7 @@
           <wp:inline distT="0" distB="0" distL="0" distR="0">
             <wp:extent cx="5667375" cy="1800225"/>
             <wp:effectExtent l="19050" t="19050" r="28575" b="28575"/>
-            <wp:docPr id="17" name="Picture 17"/>
+            <wp:docPr id="18" name="Picture 18"/>
             <wp:cNvGraphicFramePr>
               <a:graphicFrameLocks xmlns:a="http://schemas.openxmlformats.org/drawingml/2006/main" noChangeAspect="1"/>
             </wp:cNvGraphicFramePr>
@@ -9784,7 +9985,7 @@
               <a:graphicData uri="http://schemas.openxmlformats.org/drawingml/2006/picture">
                 <pic:pic xmlns:pic="http://schemas.openxmlformats.org/drawingml/2006/picture">
                   <pic:nvPicPr>
-                    <pic:cNvPr id="0" name="Picture 17"/>
+                    <pic:cNvPr id="0" name="Picture 18"/>
                     <pic:cNvPicPr>
                       <a:picLocks noChangeAspect="1" noChangeArrowheads="1"/>
                     </pic:cNvPicPr>
@@ -9946,7 +10147,7 @@
           <wp:inline distT="0" distB="0" distL="0" distR="0">
             <wp:extent cx="5343525" cy="1905000"/>
             <wp:effectExtent l="19050" t="19050" r="28575" b="19050"/>
-            <wp:docPr id="18" name="Picture 18"/>
+            <wp:docPr id="19" name="Picture 19"/>
             <wp:cNvGraphicFramePr>
               <a:graphicFrameLocks xmlns:a="http://schemas.openxmlformats.org/drawingml/2006/main" noChangeAspect="1"/>
             </wp:cNvGraphicFramePr>
@@ -9954,7 +10155,7 @@
               <a:graphicData uri="http://schemas.openxmlformats.org/drawingml/2006/picture">
                 <pic:pic xmlns:pic="http://schemas.openxmlformats.org/drawingml/2006/picture">
                   <pic:nvPicPr>
-                    <pic:cNvPr id="0" name="Picture 18"/>
+                    <pic:cNvPr id="0" name="Picture 19"/>
                     <pic:cNvPicPr>
                       <a:picLocks noChangeAspect="1" noChangeArrowheads="1"/>
                     </pic:cNvPicPr>
@@ -10090,7 +10291,7 @@
           <wp:inline distT="0" distB="0" distL="0" distR="0">
             <wp:extent cx="5600700" cy="1628775"/>
             <wp:effectExtent l="19050" t="19050" r="19050" b="28575"/>
-            <wp:docPr id="19" name="Picture 1"/>
+            <wp:docPr id="20" name="Picture 1"/>
             <wp:cNvGraphicFramePr>
               <a:graphicFrameLocks xmlns:a="http://schemas.openxmlformats.org/drawingml/2006/main" noChangeAspect="1"/>
             </wp:cNvGraphicFramePr>
@@ -10523,7 +10724,7 @@
           <wp:inline distT="0" distB="0" distL="0" distR="0">
             <wp:extent cx="285750" cy="285750"/>
             <wp:effectExtent l="0" t="0" r="0" b="0"/>
-            <wp:docPr id="20" name="Picture 20" descr="infoicon"/>
+            <wp:docPr id="21" name="Picture 21" descr="infoicon"/>
             <wp:cNvGraphicFramePr>
               <a:graphicFrameLocks xmlns:a="http://schemas.openxmlformats.org/drawingml/2006/main" noChangeAspect="1"/>
             </wp:cNvGraphicFramePr>
@@ -10531,7 +10732,7 @@
               <a:graphicData uri="http://schemas.openxmlformats.org/drawingml/2006/picture">
                 <pic:pic xmlns:pic="http://schemas.openxmlformats.org/drawingml/2006/picture">
                   <pic:nvPicPr>
-                    <pic:cNvPr id="0" name="Picture 20" descr="infoicon"/>
+                    <pic:cNvPr id="0" name="Picture 21" descr="infoicon"/>
                     <pic:cNvPicPr>
                       <a:picLocks noChangeAspect="1" noChangeArrowheads="1"/>
                     </pic:cNvPicPr>
@@ -10735,7 +10936,7 @@
           <wp:inline distT="0" distB="0" distL="0" distR="0">
             <wp:extent cx="5943600" cy="1123950"/>
             <wp:effectExtent l="19050" t="19050" r="19050" b="19050"/>
-            <wp:docPr id="21" name="Picture 21"/>
+            <wp:docPr id="22" name="Picture 22"/>
             <wp:cNvGraphicFramePr>
               <a:graphicFrameLocks xmlns:a="http://schemas.openxmlformats.org/drawingml/2006/main" noChangeAspect="1"/>
             </wp:cNvGraphicFramePr>
@@ -10743,7 +10944,7 @@
               <a:graphicData uri="http://schemas.openxmlformats.org/drawingml/2006/picture">
                 <pic:pic xmlns:pic="http://schemas.openxmlformats.org/drawingml/2006/picture">
                   <pic:nvPicPr>
-                    <pic:cNvPr id="0" name="Picture 21"/>
+                    <pic:cNvPr id="0" name="Picture 22"/>
                     <pic:cNvPicPr>
                       <a:picLocks noChangeAspect="1" noChangeArrowheads="1"/>
                     </pic:cNvPicPr>
@@ -10804,7 +11005,7 @@
           <wp:inline distT="0" distB="0" distL="0" distR="0">
             <wp:extent cx="295275" cy="285750"/>
             <wp:effectExtent l="0" t="0" r="9525" b="0"/>
-            <wp:docPr id="22" name="Picture 22"/>
+            <wp:docPr id="23" name="Picture 23"/>
             <wp:cNvGraphicFramePr>
               <a:graphicFrameLocks xmlns:a="http://schemas.openxmlformats.org/drawingml/2006/main" noChangeAspect="1"/>
             </wp:cNvGraphicFramePr>
@@ -10812,7 +11013,7 @@
               <a:graphicData uri="http://schemas.openxmlformats.org/drawingml/2006/picture">
                 <pic:pic xmlns:pic="http://schemas.openxmlformats.org/drawingml/2006/picture">
                   <pic:nvPicPr>
-                    <pic:cNvPr id="0" name="Picture 22"/>
+                    <pic:cNvPr id="0" name="Picture 23"/>
                     <pic:cNvPicPr>
                       <a:picLocks noChangeAspect="1" noChangeArrowheads="1"/>
                     </pic:cNvPicPr>
@@ -11256,7 +11457,7 @@
           <wp:inline distT="0" distB="0" distL="0" distR="0">
             <wp:extent cx="3143250" cy="2571750"/>
             <wp:effectExtent l="19050" t="19050" r="19050" b="19050"/>
-            <wp:docPr id="23" name="Picture 23"/>
+            <wp:docPr id="24" name="Picture 24"/>
             <wp:cNvGraphicFramePr>
               <a:graphicFrameLocks xmlns:a="http://schemas.openxmlformats.org/drawingml/2006/main" noChangeAspect="1"/>
             </wp:cNvGraphicFramePr>
@@ -11264,7 +11465,7 @@
               <a:graphicData uri="http://schemas.openxmlformats.org/drawingml/2006/picture">
                 <pic:pic xmlns:pic="http://schemas.openxmlformats.org/drawingml/2006/picture">
                   <pic:nvPicPr>
-                    <pic:cNvPr id="0" name="Picture 23"/>
+                    <pic:cNvPr id="0" name="Picture 24"/>
                     <pic:cNvPicPr>
                       <a:picLocks noChangeAspect="1" noChangeArrowheads="1"/>
                     </pic:cNvPicPr>
@@ -11547,7 +11748,7 @@
           <wp:inline distT="0" distB="0" distL="0" distR="0">
             <wp:extent cx="3657600" cy="3114675"/>
             <wp:effectExtent l="19050" t="19050" r="19050" b="28575"/>
-            <wp:docPr id="24" name="Picture 24"/>
+            <wp:docPr id="25" name="Picture 25"/>
             <wp:cNvGraphicFramePr>
               <a:graphicFrameLocks xmlns:a="http://schemas.openxmlformats.org/drawingml/2006/main" noChangeAspect="1"/>
             </wp:cNvGraphicFramePr>
@@ -11555,7 +11756,7 @@
               <a:graphicData uri="http://schemas.openxmlformats.org/drawingml/2006/picture">
                 <pic:pic xmlns:pic="http://schemas.openxmlformats.org/drawingml/2006/picture">
                   <pic:nvPicPr>
-                    <pic:cNvPr id="0" name="Picture 24"/>
+                    <pic:cNvPr id="0" name="Picture 25"/>
                     <pic:cNvPicPr>
                       <a:picLocks noChangeAspect="1" noChangeArrowheads="1"/>
                     </pic:cNvPicPr>
@@ -12058,7 +12259,7 @@
           <wp:inline distT="0" distB="0" distL="0" distR="0">
             <wp:extent cx="3162300" cy="1057275"/>
             <wp:effectExtent l="19050" t="19050" r="19050" b="28575"/>
-            <wp:docPr id="25" name="Picture 25"/>
+            <wp:docPr id="26" name="Picture 26"/>
             <wp:cNvGraphicFramePr>
               <a:graphicFrameLocks xmlns:a="http://schemas.openxmlformats.org/drawingml/2006/main" noChangeAspect="1"/>
             </wp:cNvGraphicFramePr>
@@ -12066,7 +12267,7 @@
               <a:graphicData uri="http://schemas.openxmlformats.org/drawingml/2006/picture">
                 <pic:pic xmlns:pic="http://schemas.openxmlformats.org/drawingml/2006/picture">
                   <pic:nvPicPr>
-                    <pic:cNvPr id="0" name="Picture 25"/>
+                    <pic:cNvPr id="0" name="Picture 26"/>
                     <pic:cNvPicPr>
                       <a:picLocks noChangeAspect="1" noChangeArrowheads="1"/>
                     </pic:cNvPicPr>
@@ -12138,7 +12339,7 @@
           <wp:inline distT="0" distB="0" distL="0" distR="0">
             <wp:extent cx="285750" cy="285750"/>
             <wp:effectExtent l="0" t="0" r="0" b="0"/>
-            <wp:docPr id="26" name="Picture 26" descr="infoicon"/>
+            <wp:docPr id="27" name="Picture 27" descr="infoicon"/>
             <wp:cNvGraphicFramePr>
               <a:graphicFrameLocks xmlns:a="http://schemas.openxmlformats.org/drawingml/2006/main" noChangeAspect="1"/>
             </wp:cNvGraphicFramePr>
@@ -12146,7 +12347,7 @@
               <a:graphicData uri="http://schemas.openxmlformats.org/drawingml/2006/picture">
                 <pic:pic xmlns:pic="http://schemas.openxmlformats.org/drawingml/2006/picture">
                   <pic:nvPicPr>
-                    <pic:cNvPr id="0" name="Picture 26" descr="infoicon"/>
+                    <pic:cNvPr id="0" name="Picture 27" descr="infoicon"/>
                     <pic:cNvPicPr>
                       <a:picLocks noChangeAspect="1" noChangeArrowheads="1"/>
                     </pic:cNvPicPr>
@@ -12491,7 +12692,7 @@
           <wp:inline distT="0" distB="0" distL="0" distR="0">
             <wp:extent cx="3657600" cy="2657475"/>
             <wp:effectExtent l="19050" t="19050" r="19050" b="28575"/>
-            <wp:docPr id="27" name="Picture 27"/>
+            <wp:docPr id="28" name="Picture 28"/>
             <wp:cNvGraphicFramePr>
               <a:graphicFrameLocks xmlns:a="http://schemas.openxmlformats.org/drawingml/2006/main" noChangeAspect="1"/>
             </wp:cNvGraphicFramePr>
@@ -12499,7 +12700,7 @@
               <a:graphicData uri="http://schemas.openxmlformats.org/drawingml/2006/picture">
                 <pic:pic xmlns:pic="http://schemas.openxmlformats.org/drawingml/2006/picture">
                   <pic:nvPicPr>
-                    <pic:cNvPr id="0" name="Picture 27"/>
+                    <pic:cNvPr id="0" name="Picture 28"/>
                     <pic:cNvPicPr>
                       <a:picLocks noChangeAspect="1" noChangeArrowheads="1"/>
                     </pic:cNvPicPr>
@@ -12624,7 +12825,7 @@
           <wp:inline distT="0" distB="0" distL="0" distR="0">
             <wp:extent cx="285750" cy="285750"/>
             <wp:effectExtent l="0" t="0" r="0" b="0"/>
-            <wp:docPr id="28" name="Picture 28" descr="infoicon"/>
+            <wp:docPr id="29" name="Picture 29" descr="infoicon"/>
             <wp:cNvGraphicFramePr>
               <a:graphicFrameLocks xmlns:a="http://schemas.openxmlformats.org/drawingml/2006/main" noChangeAspect="1"/>
             </wp:cNvGraphicFramePr>
@@ -12632,7 +12833,7 @@
               <a:graphicData uri="http://schemas.openxmlformats.org/drawingml/2006/picture">
                 <pic:pic xmlns:pic="http://schemas.openxmlformats.org/drawingml/2006/picture">
                   <pic:nvPicPr>
-                    <pic:cNvPr id="0" name="Picture 28" descr="infoicon"/>
+                    <pic:cNvPr id="0" name="Picture 29" descr="infoicon"/>
                     <pic:cNvPicPr>
                       <a:picLocks noChangeAspect="1" noChangeArrowheads="1"/>
                     </pic:cNvPicPr>
@@ -12808,7 +13009,7 @@
           <wp:inline distT="0" distB="0" distL="0" distR="0">
             <wp:extent cx="3705225" cy="3019425"/>
             <wp:effectExtent l="19050" t="19050" r="28575" b="28575"/>
-            <wp:docPr id="29" name="Picture 29"/>
+            <wp:docPr id="30" name="Picture 30"/>
             <wp:cNvGraphicFramePr>
               <a:graphicFrameLocks xmlns:a="http://schemas.openxmlformats.org/drawingml/2006/main" noChangeAspect="1"/>
             </wp:cNvGraphicFramePr>
@@ -12816,7 +13017,7 @@
               <a:graphicData uri="http://schemas.openxmlformats.org/drawingml/2006/picture">
                 <pic:pic xmlns:pic="http://schemas.openxmlformats.org/drawingml/2006/picture">
                   <pic:nvPicPr>
-                    <pic:cNvPr id="0" name="Picture 29"/>
+                    <pic:cNvPr id="0" name="Picture 30"/>
                     <pic:cNvPicPr>
                       <a:picLocks noChangeAspect="1" noChangeArrowheads="1"/>
                     </pic:cNvPicPr>
@@ -12968,7 +13169,7 @@
           <wp:inline distT="0" distB="0" distL="0" distR="0">
             <wp:extent cx="4105275" cy="1952625"/>
             <wp:effectExtent l="19050" t="19050" r="28575" b="28575"/>
-            <wp:docPr id="30" name="Picture 30"/>
+            <wp:docPr id="31" name="Picture 31"/>
             <wp:cNvGraphicFramePr>
               <a:graphicFrameLocks xmlns:a="http://schemas.openxmlformats.org/drawingml/2006/main" noChangeAspect="1"/>
             </wp:cNvGraphicFramePr>
@@ -12976,7 +13177,7 @@
               <a:graphicData uri="http://schemas.openxmlformats.org/drawingml/2006/picture">
                 <pic:pic xmlns:pic="http://schemas.openxmlformats.org/drawingml/2006/picture">
                   <pic:nvPicPr>
-                    <pic:cNvPr id="0" name="Picture 30"/>
+                    <pic:cNvPr id="0" name="Picture 31"/>
                     <pic:cNvPicPr>
                       <a:picLocks noChangeAspect="1" noChangeArrowheads="1"/>
                     </pic:cNvPicPr>
@@ -13148,7 +13349,7 @@
           <wp:inline distT="0" distB="0" distL="0" distR="0">
             <wp:extent cx="4371975" cy="2095500"/>
             <wp:effectExtent l="19050" t="19050" r="28575" b="19050"/>
-            <wp:docPr id="31" name="Picture 31"/>
+            <wp:docPr id="32" name="Picture 32"/>
             <wp:cNvGraphicFramePr>
               <a:graphicFrameLocks xmlns:a="http://schemas.openxmlformats.org/drawingml/2006/main" noChangeAspect="1"/>
             </wp:cNvGraphicFramePr>
@@ -13156,7 +13357,7 @@
               <a:graphicData uri="http://schemas.openxmlformats.org/drawingml/2006/picture">
                 <pic:pic xmlns:pic="http://schemas.openxmlformats.org/drawingml/2006/picture">
                   <pic:nvPicPr>
-                    <pic:cNvPr id="0" name="Picture 31"/>
+                    <pic:cNvPr id="0" name="Picture 32"/>
                     <pic:cNvPicPr>
                       <a:picLocks noChangeAspect="1" noChangeArrowheads="1"/>
                     </pic:cNvPicPr>
@@ -13377,7 +13578,7 @@
           <wp:inline distT="0" distB="0" distL="0" distR="0">
             <wp:extent cx="4514850" cy="2105025"/>
             <wp:effectExtent l="19050" t="19050" r="19050" b="28575"/>
-            <wp:docPr id="32" name="Picture 32"/>
+            <wp:docPr id="33" name="Picture 33"/>
             <wp:cNvGraphicFramePr>
               <a:graphicFrameLocks xmlns:a="http://schemas.openxmlformats.org/drawingml/2006/main" noChangeAspect="1"/>
             </wp:cNvGraphicFramePr>
@@ -13385,7 +13586,7 @@
               <a:graphicData uri="http://schemas.openxmlformats.org/drawingml/2006/picture">
                 <pic:pic xmlns:pic="http://schemas.openxmlformats.org/drawingml/2006/picture">
                   <pic:nvPicPr>
-                    <pic:cNvPr id="0" name="Picture 32"/>
+                    <pic:cNvPr id="0" name="Picture 33"/>
                     <pic:cNvPicPr>
                       <a:picLocks noChangeAspect="1" noChangeArrowheads="1"/>
                     </pic:cNvPicPr>
@@ -14079,7 +14280,7 @@
           <wp:inline distT="0" distB="0" distL="0" distR="0">
             <wp:extent cx="5953125" cy="4171950"/>
             <wp:effectExtent l="19050" t="19050" r="28575" b="19050"/>
-            <wp:docPr id="33" name="Picture 33"/>
+            <wp:docPr id="34" name="Picture 34"/>
             <wp:cNvGraphicFramePr>
               <a:graphicFrameLocks xmlns:a="http://schemas.openxmlformats.org/drawingml/2006/main" noChangeAspect="1"/>
             </wp:cNvGraphicFramePr>
@@ -14087,7 +14288,7 @@
               <a:graphicData uri="http://schemas.openxmlformats.org/drawingml/2006/picture">
                 <pic:pic xmlns:pic="http://schemas.openxmlformats.org/drawingml/2006/picture">
                   <pic:nvPicPr>
-                    <pic:cNvPr id="0" name="Picture 33"/>
+                    <pic:cNvPr id="0" name="Picture 34"/>
                     <pic:cNvPicPr>
                       <a:picLocks noChangeAspect="1" noChangeArrowheads="1"/>
                     </pic:cNvPicPr>
@@ -14154,7 +14355,7 @@
           <wp:inline distT="0" distB="0" distL="0" distR="0">
             <wp:extent cx="295275" cy="285750"/>
             <wp:effectExtent l="0" t="0" r="9525" b="0"/>
-            <wp:docPr id="34" name="Picture 34"/>
+            <wp:docPr id="35" name="Picture 35"/>
             <wp:cNvGraphicFramePr>
               <a:graphicFrameLocks xmlns:a="http://schemas.openxmlformats.org/drawingml/2006/main" noChangeAspect="1"/>
             </wp:cNvGraphicFramePr>
@@ -14162,7 +14363,7 @@
               <a:graphicData uri="http://schemas.openxmlformats.org/drawingml/2006/picture">
                 <pic:pic xmlns:pic="http://schemas.openxmlformats.org/drawingml/2006/picture">
                   <pic:nvPicPr>
-                    <pic:cNvPr id="0" name="Picture 34"/>
+                    <pic:cNvPr id="0" name="Picture 35"/>
                     <pic:cNvPicPr>
                       <a:picLocks noChangeAspect="1" noChangeArrowheads="1"/>
                     </pic:cNvPicPr>
@@ -14738,7 +14939,7 @@
           <wp:inline distT="0" distB="0" distL="0" distR="0">
             <wp:extent cx="4857750" cy="3895725"/>
             <wp:effectExtent l="19050" t="19050" r="19050" b="28575"/>
-            <wp:docPr id="35" name="Picture 35"/>
+            <wp:docPr id="36" name="Picture 36"/>
             <wp:cNvGraphicFramePr>
               <a:graphicFrameLocks xmlns:a="http://schemas.openxmlformats.org/drawingml/2006/main" noChangeAspect="1"/>
             </wp:cNvGraphicFramePr>
@@ -14746,7 +14947,7 @@
               <a:graphicData uri="http://schemas.openxmlformats.org/drawingml/2006/picture">
                 <pic:pic xmlns:pic="http://schemas.openxmlformats.org/drawingml/2006/picture">
                   <pic:nvPicPr>
-                    <pic:cNvPr id="0" name="Picture 35"/>
+                    <pic:cNvPr id="0" name="Picture 36"/>
                     <pic:cNvPicPr>
                       <a:picLocks noChangeAspect="1" noChangeArrowheads="1"/>
                     </pic:cNvPicPr>
@@ -14862,7 +15063,7 @@
           <wp:inline distT="0" distB="0" distL="0" distR="0">
             <wp:extent cx="295275" cy="285750"/>
             <wp:effectExtent l="0" t="0" r="9525" b="0"/>
-            <wp:docPr id="36" name="Picture 36"/>
+            <wp:docPr id="37" name="Picture 37"/>
             <wp:cNvGraphicFramePr>
               <a:graphicFrameLocks xmlns:a="http://schemas.openxmlformats.org/drawingml/2006/main" noChangeAspect="1"/>
             </wp:cNvGraphicFramePr>
@@ -14870,7 +15071,7 @@
               <a:graphicData uri="http://schemas.openxmlformats.org/drawingml/2006/picture">
                 <pic:pic xmlns:pic="http://schemas.openxmlformats.org/drawingml/2006/picture">
                   <pic:nvPicPr>
-                    <pic:cNvPr id="0" name="Picture 36"/>
+                    <pic:cNvPr id="0" name="Picture 37"/>
                     <pic:cNvPicPr>
                       <a:picLocks noChangeAspect="1" noChangeArrowheads="1"/>
                     </pic:cNvPicPr>
@@ -15391,7 +15592,7 @@
                 <wp:extent cx="2466975" cy="228600"/>
                 <wp:effectExtent l="19050" t="17780" r="19050" b="20320"/>
                 <wp:wrapNone/>
-                <wp:docPr id="88" name="Rectangle 25"/>
+                <wp:docPr id="89" name="Rectangle 25"/>
                 <wp:cNvGraphicFramePr>
                   <a:graphicFrameLocks xmlns:a="http://schemas.openxmlformats.org/drawingml/2006/main"/>
                 </wp:cNvGraphicFramePr>
@@ -15445,7 +15646,7 @@
           </mc:Choice>
           <mc:Fallback>
             <w:pict>
-              <v:rect id="Rectangle 25" o:spid="_x0000_s1026" style="position:absolute;margin-left:74.25pt;margin-top:20.15pt;width:194.25pt;height:18pt;z-index:251659264;visibility:visible;mso-wrap-style:square;mso-width-percent:0;mso-height-percent:0;mso-wrap-distance-left:9pt;mso-wrap-distance-top:0;mso-wrap-distance-right:9pt;mso-wrap-distance-bottom:0;mso-position-horizontal:absolute;mso-position-horizontal-relative:text;mso-position-vertical:absolute;mso-position-vertical-relative:text;mso-width-percent:0;mso-height-percent:0;mso-width-relative:page;mso-height-relative:page;v-text-anchor:top" o:gfxdata="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" filled="f" strokecolor="red" strokeweight="2.25pt"/>
+              <v:rect id="Rectangle 25" o:spid="_x0000_s1026" style="position:absolute;margin-left:74.25pt;margin-top:20.15pt;width:194.25pt;height:18pt;z-index:251659264;visibility:visible;mso-wrap-style:square;mso-width-percent:0;mso-height-percent:0;mso-wrap-distance-left:9pt;mso-wrap-distance-top:0;mso-wrap-distance-right:9pt;mso-wrap-distance-bottom:0;mso-position-horizontal:absolute;mso-position-horizontal-relative:text;mso-position-vertical:absolute;mso-position-vertical-relative:text;mso-width-percent:0;mso-height-percent:0;mso-width-relative:page;mso-height-relative:page;v-text-anchor:top" o:gfxdata="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" filled="f" strokecolor="red" strokeweight="2.25pt"/>
             </w:pict>
           </mc:Fallback>
         </mc:AlternateContent>
@@ -15458,7 +15659,7 @@
           <wp:inline distT="0" distB="0" distL="0" distR="0">
             <wp:extent cx="4248150" cy="4733925"/>
             <wp:effectExtent l="19050" t="19050" r="19050" b="28575"/>
-            <wp:docPr id="37" name="Picture 37"/>
+            <wp:docPr id="38" name="Picture 38"/>
             <wp:cNvGraphicFramePr>
               <a:graphicFrameLocks xmlns:a="http://schemas.openxmlformats.org/drawingml/2006/main" noChangeAspect="1"/>
             </wp:cNvGraphicFramePr>
@@ -15466,7 +15667,7 @@
               <a:graphicData uri="http://schemas.openxmlformats.org/drawingml/2006/picture">
                 <pic:pic xmlns:pic="http://schemas.openxmlformats.org/drawingml/2006/picture">
                   <pic:nvPicPr>
-                    <pic:cNvPr id="0" name="Picture 37"/>
+                    <pic:cNvPr id="0" name="Picture 38"/>
                     <pic:cNvPicPr>
                       <a:picLocks noChangeAspect="1" noChangeArrowheads="1"/>
                     </pic:cNvPicPr>
@@ -15692,7 +15893,7 @@
           <wp:inline distT="0" distB="0" distL="0" distR="0">
             <wp:extent cx="285750" cy="285750"/>
             <wp:effectExtent l="0" t="0" r="0" b="0"/>
-            <wp:docPr id="38" name="Picture 38" descr="infoicon"/>
+            <wp:docPr id="39" name="Picture 39" descr="infoicon"/>
             <wp:cNvGraphicFramePr>
               <a:graphicFrameLocks xmlns:a="http://schemas.openxmlformats.org/drawingml/2006/main" noChangeAspect="1"/>
             </wp:cNvGraphicFramePr>
@@ -15700,7 +15901,7 @@
               <a:graphicData uri="http://schemas.openxmlformats.org/drawingml/2006/picture">
                 <pic:pic xmlns:pic="http://schemas.openxmlformats.org/drawingml/2006/picture">
                   <pic:nvPicPr>
-                    <pic:cNvPr id="0" name="Picture 38" descr="infoicon"/>
+                    <pic:cNvPr id="0" name="Picture 39" descr="infoicon"/>
                     <pic:cNvPicPr>
                       <a:picLocks noChangeAspect="1" noChangeArrowheads="1"/>
                     </pic:cNvPicPr>
@@ -15841,7 +16042,7 @@
           <wp:inline distT="0" distB="0" distL="0" distR="0">
             <wp:extent cx="5029200" cy="4752975"/>
             <wp:effectExtent l="19050" t="19050" r="19050" b="28575"/>
-            <wp:docPr id="39" name="Picture 39"/>
+            <wp:docPr id="40" name="Picture 40"/>
             <wp:cNvGraphicFramePr>
               <a:graphicFrameLocks xmlns:a="http://schemas.openxmlformats.org/drawingml/2006/main" noChangeAspect="1"/>
             </wp:cNvGraphicFramePr>
@@ -15849,7 +16050,7 @@
               <a:graphicData uri="http://schemas.openxmlformats.org/drawingml/2006/picture">
                 <pic:pic xmlns:pic="http://schemas.openxmlformats.org/drawingml/2006/picture">
                   <pic:nvPicPr>
-                    <pic:cNvPr id="0" name="Picture 39"/>
+                    <pic:cNvPr id="0" name="Picture 40"/>
                     <pic:cNvPicPr>
                       <a:picLocks noChangeAspect="1" noChangeArrowheads="1"/>
                     </pic:cNvPicPr>
@@ -16082,7 +16283,7 @@
           <wp:inline distT="0" distB="0" distL="0" distR="0">
             <wp:extent cx="2609850" cy="438150"/>
             <wp:effectExtent l="19050" t="19050" r="19050" b="19050"/>
-            <wp:docPr id="40" name="Picture 40"/>
+            <wp:docPr id="41" name="Picture 41"/>
             <wp:cNvGraphicFramePr>
               <a:graphicFrameLocks xmlns:a="http://schemas.openxmlformats.org/drawingml/2006/main" noChangeAspect="1"/>
             </wp:cNvGraphicFramePr>
@@ -16090,7 +16291,7 @@
               <a:graphicData uri="http://schemas.openxmlformats.org/drawingml/2006/picture">
                 <pic:pic xmlns:pic="http://schemas.openxmlformats.org/drawingml/2006/picture">
                   <pic:nvPicPr>
-                    <pic:cNvPr id="0" name="Picture 40"/>
+                    <pic:cNvPr id="0" name="Picture 41"/>
                     <pic:cNvPicPr>
                       <a:picLocks noChangeAspect="1" noChangeArrowheads="1"/>
                     </pic:cNvPicPr>
@@ -16227,7 +16428,7 @@
           <wp:inline distT="0" distB="0" distL="0" distR="0">
             <wp:extent cx="1905000" cy="1143000"/>
             <wp:effectExtent l="19050" t="19050" r="19050" b="19050"/>
-            <wp:docPr id="41" name="Picture 41" descr="pv_snip1"/>
+            <wp:docPr id="42" name="Picture 42" descr="pv_snip1"/>
             <wp:cNvGraphicFramePr>
               <a:graphicFrameLocks xmlns:a="http://schemas.openxmlformats.org/drawingml/2006/main" noChangeAspect="1"/>
             </wp:cNvGraphicFramePr>
@@ -16235,7 +16436,7 @@
               <a:graphicData uri="http://schemas.openxmlformats.org/drawingml/2006/picture">
                 <pic:pic xmlns:pic="http://schemas.openxmlformats.org/drawingml/2006/picture">
                   <pic:nvPicPr>
-                    <pic:cNvPr id="0" name="Picture 41" descr="pv_snip1"/>
+                    <pic:cNvPr id="0" name="Picture 42" descr="pv_snip1"/>
                     <pic:cNvPicPr>
                       <a:picLocks noChangeAspect="1" noChangeArrowheads="1"/>
                     </pic:cNvPicPr>
@@ -16301,7 +16502,7 @@
           <wp:inline distT="0" distB="0" distL="0" distR="0">
             <wp:extent cx="295275" cy="285750"/>
             <wp:effectExtent l="0" t="0" r="9525" b="0"/>
-            <wp:docPr id="42" name="Picture 42"/>
+            <wp:docPr id="43" name="Picture 43"/>
             <wp:cNvGraphicFramePr>
               <a:graphicFrameLocks xmlns:a="http://schemas.openxmlformats.org/drawingml/2006/main" noChangeAspect="1"/>
             </wp:cNvGraphicFramePr>
@@ -16309,7 +16510,7 @@
               <a:graphicData uri="http://schemas.openxmlformats.org/drawingml/2006/picture">
                 <pic:pic xmlns:pic="http://schemas.openxmlformats.org/drawingml/2006/picture">
                   <pic:nvPicPr>
-                    <pic:cNvPr id="0" name="Picture 42"/>
+                    <pic:cNvPr id="0" name="Picture 43"/>
                     <pic:cNvPicPr>
                       <a:picLocks noChangeAspect="1" noChangeArrowheads="1"/>
                     </pic:cNvPicPr>
@@ -16622,7 +16823,7 @@
           <wp:inline distT="0" distB="0" distL="0" distR="0">
             <wp:extent cx="3257550" cy="533400"/>
             <wp:effectExtent l="19050" t="19050" r="19050" b="19050"/>
-            <wp:docPr id="43" name="Picture 43"/>
+            <wp:docPr id="44" name="Picture 44"/>
             <wp:cNvGraphicFramePr>
               <a:graphicFrameLocks xmlns:a="http://schemas.openxmlformats.org/drawingml/2006/main" noChangeAspect="1"/>
             </wp:cNvGraphicFramePr>
@@ -16630,7 +16831,7 @@
               <a:graphicData uri="http://schemas.openxmlformats.org/drawingml/2006/picture">
                 <pic:pic xmlns:pic="http://schemas.openxmlformats.org/drawingml/2006/picture">
                   <pic:nvPicPr>
-                    <pic:cNvPr id="0" name="Picture 43"/>
+                    <pic:cNvPr id="0" name="Picture 44"/>
                     <pic:cNvPicPr>
                       <a:picLocks noChangeAspect="1" noChangeArrowheads="1"/>
                     </pic:cNvPicPr>
@@ -16895,7 +17096,7 @@
           <wp:inline distT="0" distB="0" distL="0" distR="0">
             <wp:extent cx="2933700" cy="2886075"/>
             <wp:effectExtent l="0" t="0" r="0" b="9525"/>
-            <wp:docPr id="44" name="Picture 44"/>
+            <wp:docPr id="45" name="Picture 45"/>
             <wp:cNvGraphicFramePr>
               <a:graphicFrameLocks xmlns:a="http://schemas.openxmlformats.org/drawingml/2006/main" noChangeAspect="1"/>
             </wp:cNvGraphicFramePr>
@@ -16903,7 +17104,7 @@
               <a:graphicData uri="http://schemas.openxmlformats.org/drawingml/2006/picture">
                 <pic:pic xmlns:pic="http://schemas.openxmlformats.org/drawingml/2006/picture">
                   <pic:nvPicPr>
-                    <pic:cNvPr id="0" name="Picture 44"/>
+                    <pic:cNvPr id="0" name="Picture 45"/>
                     <pic:cNvPicPr>
                       <a:picLocks noChangeAspect="1" noChangeArrowheads="1"/>
                     </pic:cNvPicPr>
@@ -16956,7 +17157,7 @@
           <wp:inline distT="0" distB="0" distL="0" distR="0">
             <wp:extent cx="295275" cy="285750"/>
             <wp:effectExtent l="0" t="0" r="9525" b="0"/>
-            <wp:docPr id="45" name="Picture 45"/>
+            <wp:docPr id="46" name="Picture 46"/>
             <wp:cNvGraphicFramePr>
               <a:graphicFrameLocks xmlns:a="http://schemas.openxmlformats.org/drawingml/2006/main" noChangeAspect="1"/>
             </wp:cNvGraphicFramePr>
@@ -16964,7 +17165,7 @@
               <a:graphicData uri="http://schemas.openxmlformats.org/drawingml/2006/picture">
                 <pic:pic xmlns:pic="http://schemas.openxmlformats.org/drawingml/2006/picture">
                   <pic:nvPicPr>
-                    <pic:cNvPr id="0" name="Picture 45"/>
+                    <pic:cNvPr id="0" name="Picture 46"/>
                     <pic:cNvPicPr>
                       <a:picLocks noChangeAspect="1" noChangeArrowheads="1"/>
                     </pic:cNvPicPr>
@@ -17206,7 +17407,7 @@
           <wp:inline distT="0" distB="0" distL="0" distR="0">
             <wp:extent cx="285750" cy="285750"/>
             <wp:effectExtent l="0" t="0" r="0" b="0"/>
-            <wp:docPr id="46" name="Picture 46" descr="infoicon"/>
+            <wp:docPr id="47" name="Picture 47" descr="infoicon"/>
             <wp:cNvGraphicFramePr>
               <a:graphicFrameLocks xmlns:a="http://schemas.openxmlformats.org/drawingml/2006/main" noChangeAspect="1"/>
             </wp:cNvGraphicFramePr>
@@ -17214,7 +17415,7 @@
               <a:graphicData uri="http://schemas.openxmlformats.org/drawingml/2006/picture">
                 <pic:pic xmlns:pic="http://schemas.openxmlformats.org/drawingml/2006/picture">
                   <pic:nvPicPr>
-                    <pic:cNvPr id="0" name="Picture 46" descr="infoicon"/>
+                    <pic:cNvPr id="0" name="Picture 47" descr="infoicon"/>
                     <pic:cNvPicPr>
                       <a:picLocks noChangeAspect="1" noChangeArrowheads="1"/>
                     </pic:cNvPicPr>
@@ -17308,7 +17509,7 @@
           <wp:inline distT="0" distB="0" distL="0" distR="0">
             <wp:extent cx="295275" cy="285750"/>
             <wp:effectExtent l="0" t="0" r="9525" b="0"/>
-            <wp:docPr id="47" name="Picture 47"/>
+            <wp:docPr id="48" name="Picture 48"/>
             <wp:cNvGraphicFramePr>
               <a:graphicFrameLocks xmlns:a="http://schemas.openxmlformats.org/drawingml/2006/main" noChangeAspect="1"/>
             </wp:cNvGraphicFramePr>
@@ -17316,7 +17517,7 @@
               <a:graphicData uri="http://schemas.openxmlformats.org/drawingml/2006/picture">
                 <pic:pic xmlns:pic="http://schemas.openxmlformats.org/drawingml/2006/picture">
                   <pic:nvPicPr>
-                    <pic:cNvPr id="0" name="Picture 47"/>
+                    <pic:cNvPr id="0" name="Picture 48"/>
                     <pic:cNvPicPr>
                       <a:picLocks noChangeAspect="1" noChangeArrowheads="1"/>
                     </pic:cNvPicPr>
@@ -17507,7 +17708,7 @@
           <wp:inline distT="0" distB="0" distL="0" distR="0">
             <wp:extent cx="2971800" cy="2409825"/>
             <wp:effectExtent l="19050" t="19050" r="19050" b="28575"/>
-            <wp:docPr id="48" name="Picture 48"/>
+            <wp:docPr id="49" name="Picture 49"/>
             <wp:cNvGraphicFramePr>
               <a:graphicFrameLocks xmlns:a="http://schemas.openxmlformats.org/drawingml/2006/main" noChangeAspect="1"/>
             </wp:cNvGraphicFramePr>
@@ -17515,7 +17716,7 @@
               <a:graphicData uri="http://schemas.openxmlformats.org/drawingml/2006/picture">
                 <pic:pic xmlns:pic="http://schemas.openxmlformats.org/drawingml/2006/picture">
                   <pic:nvPicPr>
-                    <pic:cNvPr id="0" name="Picture 48"/>
+                    <pic:cNvPr id="0" name="Picture 49"/>
                     <pic:cNvPicPr>
                       <a:picLocks noChangeAspect="1" noChangeArrowheads="1"/>
                     </pic:cNvPicPr>
@@ -17972,7 +18173,7 @@
           <wp:inline distT="0" distB="0" distL="0" distR="0">
             <wp:extent cx="4648200" cy="4076700"/>
             <wp:effectExtent l="19050" t="19050" r="19050" b="19050"/>
-            <wp:docPr id="49" name="Picture 49"/>
+            <wp:docPr id="50" name="Picture 50"/>
             <wp:cNvGraphicFramePr>
               <a:graphicFrameLocks xmlns:a="http://schemas.openxmlformats.org/drawingml/2006/main" noChangeAspect="1"/>
             </wp:cNvGraphicFramePr>
@@ -17980,7 +18181,7 @@
               <a:graphicData uri="http://schemas.openxmlformats.org/drawingml/2006/picture">
                 <pic:pic xmlns:pic="http://schemas.openxmlformats.org/drawingml/2006/picture">
                   <pic:nvPicPr>
-                    <pic:cNvPr id="0" name="Picture 49"/>
+                    <pic:cNvPr id="0" name="Picture 50"/>
                     <pic:cNvPicPr>
                       <a:picLocks noChangeAspect="1" noChangeArrowheads="1"/>
                     </pic:cNvPicPr>
@@ -18138,7 +18339,7 @@
           <wp:inline distT="0" distB="0" distL="0" distR="0">
             <wp:extent cx="2019300" cy="771525"/>
             <wp:effectExtent l="19050" t="19050" r="19050" b="28575"/>
-            <wp:docPr id="50" name="Picture 50"/>
+            <wp:docPr id="51" name="Picture 51"/>
             <wp:cNvGraphicFramePr>
               <a:graphicFrameLocks xmlns:a="http://schemas.openxmlformats.org/drawingml/2006/main" noChangeAspect="1"/>
             </wp:cNvGraphicFramePr>
@@ -18146,7 +18347,7 @@
               <a:graphicData uri="http://schemas.openxmlformats.org/drawingml/2006/picture">
                 <pic:pic xmlns:pic="http://schemas.openxmlformats.org/drawingml/2006/picture">
                   <pic:nvPicPr>
-                    <pic:cNvPr id="0" name="Picture 50"/>
+                    <pic:cNvPr id="0" name="Picture 51"/>
                     <pic:cNvPicPr>
                       <a:picLocks noChangeAspect="1" noChangeArrowheads="1"/>
                     </pic:cNvPicPr>
@@ -18220,7 +18421,7 @@
           <wp:inline distT="0" distB="0" distL="0" distR="0">
             <wp:extent cx="285750" cy="285750"/>
             <wp:effectExtent l="0" t="0" r="0" b="0"/>
-            <wp:docPr id="51" name="Picture 51" descr="infoicon"/>
+            <wp:docPr id="52" name="Picture 52" descr="infoicon"/>
             <wp:cNvGraphicFramePr>
               <a:graphicFrameLocks xmlns:a="http://schemas.openxmlformats.org/drawingml/2006/main" noChangeAspect="1"/>
             </wp:cNvGraphicFramePr>
@@ -18228,7 +18429,7 @@
               <a:graphicData uri="http://schemas.openxmlformats.org/drawingml/2006/picture">
                 <pic:pic xmlns:pic="http://schemas.openxmlformats.org/drawingml/2006/picture">
                   <pic:nvPicPr>
-                    <pic:cNvPr id="0" name="Picture 51" descr="infoicon"/>
+                    <pic:cNvPr id="0" name="Picture 52" descr="infoicon"/>
                     <pic:cNvPicPr>
                       <a:picLocks noChangeAspect="1" noChangeArrowheads="1"/>
                     </pic:cNvPicPr>
@@ -18444,7 +18645,7 @@
           <wp:inline distT="0" distB="0" distL="0" distR="0">
             <wp:extent cx="3886200" cy="3152775"/>
             <wp:effectExtent l="19050" t="19050" r="19050" b="28575"/>
-            <wp:docPr id="52" name="Picture 52"/>
+            <wp:docPr id="53" name="Picture 53"/>
             <wp:cNvGraphicFramePr>
               <a:graphicFrameLocks xmlns:a="http://schemas.openxmlformats.org/drawingml/2006/main" noChangeAspect="1"/>
             </wp:cNvGraphicFramePr>
@@ -18452,7 +18653,7 @@
               <a:graphicData uri="http://schemas.openxmlformats.org/drawingml/2006/picture">
                 <pic:pic xmlns:pic="http://schemas.openxmlformats.org/drawingml/2006/picture">
                   <pic:nvPicPr>
-                    <pic:cNvPr id="0" name="Picture 52"/>
+                    <pic:cNvPr id="0" name="Picture 53"/>
                     <pic:cNvPicPr>
                       <a:picLocks noChangeAspect="1" noChangeArrowheads="1"/>
                     </pic:cNvPicPr>
@@ -18542,7 +18743,7 @@
           <wp:inline distT="0" distB="0" distL="0" distR="0">
             <wp:extent cx="285750" cy="285750"/>
             <wp:effectExtent l="0" t="0" r="0" b="0"/>
-            <wp:docPr id="53" name="Picture 53" descr="infoicon"/>
+            <wp:docPr id="54" name="Picture 54" descr="infoicon"/>
             <wp:cNvGraphicFramePr>
               <a:graphicFrameLocks xmlns:a="http://schemas.openxmlformats.org/drawingml/2006/main" noChangeAspect="1"/>
             </wp:cNvGraphicFramePr>
@@ -18550,7 +18751,7 @@
               <a:graphicData uri="http://schemas.openxmlformats.org/drawingml/2006/picture">
                 <pic:pic xmlns:pic="http://schemas.openxmlformats.org/drawingml/2006/picture">
                   <pic:nvPicPr>
-                    <pic:cNvPr id="0" name="Picture 53" descr="infoicon"/>
+                    <pic:cNvPr id="0" name="Picture 54" descr="infoicon"/>
                     <pic:cNvPicPr>
                       <a:picLocks noChangeAspect="1" noChangeArrowheads="1"/>
                     </pic:cNvPicPr>
@@ -18707,7 +18908,7 @@
           <wp:inline distT="0" distB="0" distL="0" distR="0">
             <wp:extent cx="3705225" cy="3000375"/>
             <wp:effectExtent l="19050" t="19050" r="28575" b="28575"/>
-            <wp:docPr id="54" name="Picture 54"/>
+            <wp:docPr id="55" name="Picture 55"/>
             <wp:cNvGraphicFramePr>
               <a:graphicFrameLocks xmlns:a="http://schemas.openxmlformats.org/drawingml/2006/main" noChangeAspect="1"/>
             </wp:cNvGraphicFramePr>
@@ -18715,7 +18916,7 @@
               <a:graphicData uri="http://schemas.openxmlformats.org/drawingml/2006/picture">
                 <pic:pic xmlns:pic="http://schemas.openxmlformats.org/drawingml/2006/picture">
                   <pic:nvPicPr>
-                    <pic:cNvPr id="0" name="Picture 54"/>
+                    <pic:cNvPr id="0" name="Picture 55"/>
                     <pic:cNvPicPr>
                       <a:picLocks noChangeAspect="1" noChangeArrowheads="1"/>
                     </pic:cNvPicPr>
@@ -18873,7 +19074,7 @@
           <wp:inline distT="0" distB="0" distL="0" distR="0">
             <wp:extent cx="4191000" cy="2000250"/>
             <wp:effectExtent l="19050" t="19050" r="19050" b="19050"/>
-            <wp:docPr id="55" name="Picture 55"/>
+            <wp:docPr id="56" name="Picture 56"/>
             <wp:cNvGraphicFramePr>
               <a:graphicFrameLocks xmlns:a="http://schemas.openxmlformats.org/drawingml/2006/main" noChangeAspect="1"/>
             </wp:cNvGraphicFramePr>
@@ -18881,7 +19082,7 @@
               <a:graphicData uri="http://schemas.openxmlformats.org/drawingml/2006/picture">
                 <pic:pic xmlns:pic="http://schemas.openxmlformats.org/drawingml/2006/picture">
                   <pic:nvPicPr>
-                    <pic:cNvPr id="0" name="Picture 55"/>
+                    <pic:cNvPr id="0" name="Picture 56"/>
                     <pic:cNvPicPr>
                       <a:picLocks noChangeAspect="1" noChangeArrowheads="1"/>
                     </pic:cNvPicPr>
@@ -19061,7 +19262,7 @@
           <wp:inline distT="0" distB="0" distL="0" distR="0">
             <wp:extent cx="4610100" cy="2314575"/>
             <wp:effectExtent l="19050" t="19050" r="19050" b="28575"/>
-            <wp:docPr id="56" name="Picture 56"/>
+            <wp:docPr id="57" name="Picture 57"/>
             <wp:cNvGraphicFramePr>
               <a:graphicFrameLocks xmlns:a="http://schemas.openxmlformats.org/drawingml/2006/main" noChangeAspect="1"/>
             </wp:cNvGraphicFramePr>
@@ -19069,7 +19270,7 @@
               <a:graphicData uri="http://schemas.openxmlformats.org/drawingml/2006/picture">
                 <pic:pic xmlns:pic="http://schemas.openxmlformats.org/drawingml/2006/picture">
                   <pic:nvPicPr>
-                    <pic:cNvPr id="0" name="Picture 56"/>
+                    <pic:cNvPr id="0" name="Picture 57"/>
                     <pic:cNvPicPr>
                       <a:picLocks noChangeAspect="1" noChangeArrowheads="1"/>
                     </pic:cNvPicPr>
@@ -19263,7 +19464,7 @@
           <wp:inline distT="0" distB="0" distL="0" distR="0">
             <wp:extent cx="4686300" cy="2295525"/>
             <wp:effectExtent l="19050" t="19050" r="19050" b="28575"/>
-            <wp:docPr id="57" name="Picture 57"/>
+            <wp:docPr id="58" name="Picture 58"/>
             <wp:cNvGraphicFramePr>
               <a:graphicFrameLocks xmlns:a="http://schemas.openxmlformats.org/drawingml/2006/main" noChangeAspect="1"/>
             </wp:cNvGraphicFramePr>
@@ -19271,7 +19472,7 @@
               <a:graphicData uri="http://schemas.openxmlformats.org/drawingml/2006/picture">
                 <pic:pic xmlns:pic="http://schemas.openxmlformats.org/drawingml/2006/picture">
                   <pic:nvPicPr>
-                    <pic:cNvPr id="0" name="Picture 57"/>
+                    <pic:cNvPr id="0" name="Picture 58"/>
                     <pic:cNvPicPr>
                       <a:picLocks noChangeAspect="1" noChangeArrowheads="1"/>
                     </pic:cNvPicPr>
@@ -19866,7 +20067,7 @@
           <wp:inline distT="0" distB="0" distL="0" distR="0">
             <wp:extent cx="5029200" cy="3905250"/>
             <wp:effectExtent l="19050" t="19050" r="19050" b="19050"/>
-            <wp:docPr id="58" name="Picture 58"/>
+            <wp:docPr id="59" name="Picture 59"/>
             <wp:cNvGraphicFramePr>
               <a:graphicFrameLocks xmlns:a="http://schemas.openxmlformats.org/drawingml/2006/main" noChangeAspect="1"/>
             </wp:cNvGraphicFramePr>
@@ -19874,7 +20075,7 @@
               <a:graphicData uri="http://schemas.openxmlformats.org/drawingml/2006/picture">
                 <pic:pic xmlns:pic="http://schemas.openxmlformats.org/drawingml/2006/picture">
                   <pic:nvPicPr>
-                    <pic:cNvPr id="0" name="Picture 58"/>
+                    <pic:cNvPr id="0" name="Picture 59"/>
                     <pic:cNvPicPr>
                       <a:picLocks noChangeAspect="1" noChangeArrowheads="1"/>
                     </pic:cNvPicPr>
@@ -19992,232 +20193,6 @@
           <w:noProof/>
         </w:rPr>
         <w:lastRenderedPageBreak/>
-        <w:drawing>
-          <wp:inline distT="0" distB="0" distL="0" distR="0">
-            <wp:extent cx="295275" cy="285750"/>
-            <wp:effectExtent l="0" t="0" r="9525" b="0"/>
-            <wp:docPr id="59" name="Picture 59"/>
-            <wp:cNvGraphicFramePr>
-              <a:graphicFrameLocks xmlns:a="http://schemas.openxmlformats.org/drawingml/2006/main" noChangeAspect="1"/>
-            </wp:cNvGraphicFramePr>
-            <a:graphic xmlns:a="http://schemas.openxmlformats.org/drawingml/2006/main">
-              <a:graphicData uri="http://schemas.openxmlformats.org/drawingml/2006/picture">
-                <pic:pic xmlns:pic="http://schemas.openxmlformats.org/drawingml/2006/picture">
-                  <pic:nvPicPr>
-                    <pic:cNvPr id="0" name="Picture 59"/>
-                    <pic:cNvPicPr>
-                      <a:picLocks noChangeAspect="1" noChangeArrowheads="1"/>
-                    </pic:cNvPicPr>
-                  </pic:nvPicPr>
-                  <pic:blipFill>
-                    <a:blip r:embed="rId19">
-                      <a:extLst>
-                        <a:ext uri="{28A0092B-C50C-407E-A947-70E740481C1C}">
-                          <a14:useLocalDpi xmlns:a14="http://schemas.microsoft.com/office/drawing/2010/main" val="0"/>
-                        </a:ext>
-                      </a:extLst>
-                    </a:blip>
-                    <a:srcRect/>
-                    <a:stretch>
-                      <a:fillRect/>
-                    </a:stretch>
-                  </pic:blipFill>
-                  <pic:spPr bwMode="auto">
-                    <a:xfrm>
-                      <a:off x="0" y="0"/>
-                      <a:ext cx="295275" cy="285750"/>
-                    </a:xfrm>
-                    <a:prstGeom prst="rect">
-                      <a:avLst/>
-                    </a:prstGeom>
-                    <a:noFill/>
-                    <a:ln>
-                      <a:noFill/>
-                    </a:ln>
-                  </pic:spPr>
-                </pic:pic>
-              </a:graphicData>
-            </a:graphic>
-          </wp:inline>
-        </w:drawing>
-      </w:r>
-      <w:r>
-        <w:t xml:space="preserve"> </w:t>
-      </w:r>
-      <w:r>
-        <w:rPr>
-          <w:szCs w:val="22"/>
-        </w:rPr>
-        <w:t xml:space="preserve">If mismatches in Test Codes names, missing or extra Test Codes are encountered, </w:t>
-      </w:r>
-      <w:r>
-        <w:rPr>
-          <w:b/>
-          <w:szCs w:val="22"/>
-          <w:u w:val="single"/>
-        </w:rPr>
-        <w:t>f</w:t>
-      </w:r>
-      <w:r>
-        <w:rPr>
-          <w:b/>
-          <w:szCs w:val="22"/>
-          <w:u w:val="single"/>
-        </w:rPr>
-        <w:t xml:space="preserve">ile a national CA SDM ticket to coordinate </w:t>
-      </w:r>
-      <w:r>
-        <w:rPr>
-          <w:b/>
-          <w:szCs w:val="22"/>
-          <w:u w:val="single"/>
-        </w:rPr>
-        <w:t xml:space="preserve">assistance </w:t>
-      </w:r>
-      <w:r>
-        <w:rPr>
-          <w:b/>
-          <w:szCs w:val="22"/>
-          <w:u w:val="single"/>
-        </w:rPr>
-        <w:t>with</w:t>
-      </w:r>
-      <w:r>
-        <w:rPr>
-          <w:b/>
-          <w:szCs w:val="22"/>
-          <w:u w:val="single"/>
-        </w:rPr>
-        <w:t xml:space="preserve"> installation of the automated interface associated with VBECS 2.</w:t>
-      </w:r>
-      <w:r>
-        <w:rPr>
-          <w:b/>
-          <w:szCs w:val="22"/>
-          <w:u w:val="single"/>
-        </w:rPr>
-        <w:t xml:space="preserve">2.0 using template in </w:t>
-      </w:r>
-      <w:r>
-        <w:rPr>
-          <w:b/>
-          <w:szCs w:val="22"/>
-          <w:u w:val="single"/>
-        </w:rPr>
-        <w:fldChar w:fldCharType="begin"/>
-      </w:r>
-      <w:r>
-        <w:rPr>
-          <w:b/>
-          <w:szCs w:val="22"/>
-          <w:u w:val="single"/>
-        </w:rPr>
-        <w:instrText xml:space="preserve"> REF appendixe \h  \* MERGEFORMAT </w:instrText>
-      </w:r>
-      <w:r>
-        <w:rPr>
-          <w:b/>
-          <w:szCs w:val="22"/>
-          <w:u w:val="single"/>
-        </w:rPr>
-      </w:r>
-      <w:r>
-        <w:rPr>
-          <w:b/>
-          <w:szCs w:val="22"/>
-          <w:u w:val="single"/>
-        </w:rPr>
-        <w:fldChar w:fldCharType="separate"/>
-      </w:r>
-      <w:r>
-        <w:rPr>
-          <w:b/>
-          <w:szCs w:val="22"/>
-          <w:u w:val="single"/>
-        </w:rPr>
-        <w:t>Appendix E</w:t>
-      </w:r>
-      <w:r>
-        <w:rPr>
-          <w:b/>
-          <w:szCs w:val="22"/>
-          <w:u w:val="single"/>
-        </w:rPr>
-        <w:fldChar w:fldCharType="end"/>
-      </w:r>
-      <w:r>
-        <w:rPr>
-          <w:b/>
-          <w:szCs w:val="22"/>
-          <w:u w:val="single"/>
-        </w:rPr>
-        <w:t>.</w:t>
-      </w:r>
-      <w:r>
-        <w:rPr>
-          <w:szCs w:val="22"/>
-        </w:rPr>
-        <w:t xml:space="preserve"> </w:t>
-      </w:r>
-      <w:r>
-        <w:rPr>
-          <w:b/>
-          <w:szCs w:val="22"/>
-        </w:rPr>
-        <w:t>Do not proceed until the issue is resolved.</w:t>
-      </w:r>
-    </w:p>
-    <w:p>
-      <w:pPr>
-        <w:pStyle w:val="Heading3"/>
-      </w:pPr>
-      <w:r>
-        <w:br w:type="page"/>
-      </w:r>
-      <w:bookmarkStart w:id="131" w:name="_Toc454207396"/>
-      <w:bookmarkStart w:id="132" w:name="_Toc460508602"/>
-      <w:r>
-        <w:lastRenderedPageBreak/>
-        <w:t xml:space="preserve">Set Up </w:t>
-      </w:r>
-      <w:r>
-        <w:rPr>
-          <w:lang w:val="en-US"/>
-        </w:rPr>
-        <w:t>HL7</w:t>
-      </w:r>
-      <w:r>
-        <w:rPr>
-          <w:lang w:val="en-US"/>
-        </w:rPr>
-        <w:t xml:space="preserve"> C</w:t>
-      </w:r>
-      <w:r>
-        <w:rPr>
-          <w:lang w:val="en-US"/>
-        </w:rPr>
-        <w:t>onnection</w:t>
-      </w:r>
-      <w:r>
-        <w:rPr>
-          <w:lang w:val="en-US"/>
-        </w:rPr>
-        <w:t xml:space="preserve"> to VBECS TEST</w:t>
-      </w:r>
-      <w:bookmarkEnd w:id="131"/>
-      <w:bookmarkEnd w:id="132"/>
-    </w:p>
-    <w:p>
-      <w:pPr>
-        <w:pStyle w:val="Caution"/>
-        <w:pBdr>
-          <w:right w:val="single" w:sz="4" w:space="0" w:color="auto"/>
-        </w:pBdr>
-      </w:pPr>
-      <w:r>
-        <w:rPr>
-          <w:noProof/>
-        </w:rPr>
         <w:drawing>
           <wp:inline distT="0" distB="0" distL="0" distR="0">
             <wp:extent cx="295275" cy="285750"/>
@@ -20272,6 +20247,232 @@
       </w:r>
       <w:r>
         <w:rPr>
+          <w:szCs w:val="22"/>
+        </w:rPr>
+        <w:t xml:space="preserve">If mismatches in Test Codes names, missing or extra Test Codes are encountered, </w:t>
+      </w:r>
+      <w:r>
+        <w:rPr>
+          <w:b/>
+          <w:szCs w:val="22"/>
+          <w:u w:val="single"/>
+        </w:rPr>
+        <w:t>f</w:t>
+      </w:r>
+      <w:r>
+        <w:rPr>
+          <w:b/>
+          <w:szCs w:val="22"/>
+          <w:u w:val="single"/>
+        </w:rPr>
+        <w:t xml:space="preserve">ile a national CA SDM ticket to coordinate </w:t>
+      </w:r>
+      <w:r>
+        <w:rPr>
+          <w:b/>
+          <w:szCs w:val="22"/>
+          <w:u w:val="single"/>
+        </w:rPr>
+        <w:t xml:space="preserve">assistance </w:t>
+      </w:r>
+      <w:r>
+        <w:rPr>
+          <w:b/>
+          <w:szCs w:val="22"/>
+          <w:u w:val="single"/>
+        </w:rPr>
+        <w:t>with</w:t>
+      </w:r>
+      <w:r>
+        <w:rPr>
+          <w:b/>
+          <w:szCs w:val="22"/>
+          <w:u w:val="single"/>
+        </w:rPr>
+        <w:t xml:space="preserve"> installation of the automated interface associated with VBECS 2.</w:t>
+      </w:r>
+      <w:r>
+        <w:rPr>
+          <w:b/>
+          <w:szCs w:val="22"/>
+          <w:u w:val="single"/>
+        </w:rPr>
+        <w:t xml:space="preserve">2.0 using template in </w:t>
+      </w:r>
+      <w:r>
+        <w:rPr>
+          <w:b/>
+          <w:szCs w:val="22"/>
+          <w:u w:val="single"/>
+        </w:rPr>
+        <w:fldChar w:fldCharType="begin"/>
+      </w:r>
+      <w:r>
+        <w:rPr>
+          <w:b/>
+          <w:szCs w:val="22"/>
+          <w:u w:val="single"/>
+        </w:rPr>
+        <w:instrText xml:space="preserve"> REF appendixe \h  \* MERGEFORMAT </w:instrText>
+      </w:r>
+      <w:r>
+        <w:rPr>
+          <w:b/>
+          <w:szCs w:val="22"/>
+          <w:u w:val="single"/>
+        </w:rPr>
+      </w:r>
+      <w:r>
+        <w:rPr>
+          <w:b/>
+          <w:szCs w:val="22"/>
+          <w:u w:val="single"/>
+        </w:rPr>
+        <w:fldChar w:fldCharType="separate"/>
+      </w:r>
+      <w:r>
+        <w:rPr>
+          <w:b/>
+          <w:szCs w:val="22"/>
+          <w:u w:val="single"/>
+        </w:rPr>
+        <w:t>Appendix E</w:t>
+      </w:r>
+      <w:r>
+        <w:rPr>
+          <w:b/>
+          <w:szCs w:val="22"/>
+          <w:u w:val="single"/>
+        </w:rPr>
+        <w:fldChar w:fldCharType="end"/>
+      </w:r>
+      <w:r>
+        <w:rPr>
+          <w:b/>
+          <w:szCs w:val="22"/>
+          <w:u w:val="single"/>
+        </w:rPr>
+        <w:t>.</w:t>
+      </w:r>
+      <w:r>
+        <w:rPr>
+          <w:szCs w:val="22"/>
+        </w:rPr>
+        <w:t xml:space="preserve"> </w:t>
+      </w:r>
+      <w:r>
+        <w:rPr>
+          <w:b/>
+          <w:szCs w:val="22"/>
+        </w:rPr>
+        <w:t>Do not proceed until the issue is resolved.</w:t>
+      </w:r>
+    </w:p>
+    <w:p>
+      <w:pPr>
+        <w:pStyle w:val="Heading3"/>
+      </w:pPr>
+      <w:r>
+        <w:br w:type="page"/>
+      </w:r>
+      <w:bookmarkStart w:id="131" w:name="_Toc454207396"/>
+      <w:bookmarkStart w:id="132" w:name="_Toc460508602"/>
+      <w:r>
+        <w:lastRenderedPageBreak/>
+        <w:t xml:space="preserve">Set Up </w:t>
+      </w:r>
+      <w:r>
+        <w:rPr>
+          <w:lang w:val="en-US"/>
+        </w:rPr>
+        <w:t>HL7</w:t>
+      </w:r>
+      <w:r>
+        <w:rPr>
+          <w:lang w:val="en-US"/>
+        </w:rPr>
+        <w:t xml:space="preserve"> C</w:t>
+      </w:r>
+      <w:r>
+        <w:rPr>
+          <w:lang w:val="en-US"/>
+        </w:rPr>
+        <w:t>onnection</w:t>
+      </w:r>
+      <w:r>
+        <w:rPr>
+          <w:lang w:val="en-US"/>
+        </w:rPr>
+        <w:t xml:space="preserve"> to VBECS TEST</w:t>
+      </w:r>
+      <w:bookmarkEnd w:id="131"/>
+      <w:bookmarkEnd w:id="132"/>
+    </w:p>
+    <w:p>
+      <w:pPr>
+        <w:pStyle w:val="Caution"/>
+        <w:pBdr>
+          <w:right w:val="single" w:sz="4" w:space="0" w:color="auto"/>
+        </w:pBdr>
+      </w:pPr>
+      <w:r>
+        <w:rPr>
+          <w:noProof/>
+        </w:rPr>
+        <w:drawing>
+          <wp:inline distT="0" distB="0" distL="0" distR="0">
+            <wp:extent cx="295275" cy="285750"/>
+            <wp:effectExtent l="0" t="0" r="9525" b="0"/>
+            <wp:docPr id="61" name="Picture 61"/>
+            <wp:cNvGraphicFramePr>
+              <a:graphicFrameLocks xmlns:a="http://schemas.openxmlformats.org/drawingml/2006/main" noChangeAspect="1"/>
+            </wp:cNvGraphicFramePr>
+            <a:graphic xmlns:a="http://schemas.openxmlformats.org/drawingml/2006/main">
+              <a:graphicData uri="http://schemas.openxmlformats.org/drawingml/2006/picture">
+                <pic:pic xmlns:pic="http://schemas.openxmlformats.org/drawingml/2006/picture">
+                  <pic:nvPicPr>
+                    <pic:cNvPr id="0" name="Picture 61"/>
+                    <pic:cNvPicPr>
+                      <a:picLocks noChangeAspect="1" noChangeArrowheads="1"/>
+                    </pic:cNvPicPr>
+                  </pic:nvPicPr>
+                  <pic:blipFill>
+                    <a:blip r:embed="rId19">
+                      <a:extLst>
+                        <a:ext uri="{28A0092B-C50C-407E-A947-70E740481C1C}">
+                          <a14:useLocalDpi xmlns:a14="http://schemas.microsoft.com/office/drawing/2010/main" val="0"/>
+                        </a:ext>
+                      </a:extLst>
+                    </a:blip>
+                    <a:srcRect/>
+                    <a:stretch>
+                      <a:fillRect/>
+                    </a:stretch>
+                  </pic:blipFill>
+                  <pic:spPr bwMode="auto">
+                    <a:xfrm>
+                      <a:off x="0" y="0"/>
+                      <a:ext cx="295275" cy="285750"/>
+                    </a:xfrm>
+                    <a:prstGeom prst="rect">
+                      <a:avLst/>
+                    </a:prstGeom>
+                    <a:noFill/>
+                    <a:ln>
+                      <a:noFill/>
+                    </a:ln>
+                  </pic:spPr>
+                </pic:pic>
+              </a:graphicData>
+            </a:graphic>
+          </wp:inline>
+        </w:drawing>
+      </w:r>
+      <w:r>
+        <w:t xml:space="preserve"> </w:t>
+      </w:r>
+      <w:r>
+        <w:rPr>
           <w:b/>
         </w:rPr>
         <w:t>Modifying rules or test code mappings</w:t>
@@ -20840,7 +21041,7 @@
                 <wp:extent cx="762000" cy="161925"/>
                 <wp:effectExtent l="19050" t="24130" r="19050" b="23495"/>
                 <wp:wrapNone/>
-                <wp:docPr id="87" name="Rectangle 8"/>
+                <wp:docPr id="88" name="Rectangle 8"/>
                 <wp:cNvGraphicFramePr>
                   <a:graphicFrameLocks xmlns:a="http://schemas.openxmlformats.org/drawingml/2006/main"/>
                 </wp:cNvGraphicFramePr>
@@ -20894,7 +21095,7 @@
           </mc:Choice>
           <mc:Fallback>
             <w:pict>
-              <v:rect id="Rectangle 8" o:spid="_x0000_s1026" style="position:absolute;margin-left:272.25pt;margin-top:278.65pt;width:60pt;height:12.75pt;z-index:251655168;visibility:visible;mso-wrap-style:square;mso-width-percent:0;mso-height-percent:0;mso-wrap-distance-left:9pt;mso-wrap-distance-top:0;mso-wrap-distance-right:9pt;mso-wrap-distance-bottom:0;mso-position-horizontal:absolute;mso-position-horizontal-relative:text;mso-position-vertical:absolute;mso-position-vertical-relative:text;mso-width-percent:0;mso-height-percent:0;mso-width-relative:page;mso-height-relative:page;v-text-anchor:top" o:gfxdata="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" filled="f" strokecolor="red" strokeweight="3pt"/>
+              <v:rect id="Rectangle 8" o:spid="_x0000_s1026" style="position:absolute;margin-left:272.25pt;margin-top:278.65pt;width:60pt;height:12.75pt;z-index:251655168;visibility:visible;mso-wrap-style:square;mso-width-percent:0;mso-height-percent:0;mso-wrap-distance-left:9pt;mso-wrap-distance-top:0;mso-wrap-distance-right:9pt;mso-wrap-distance-bottom:0;mso-position-horizontal:absolute;mso-position-horizontal-relative:text;mso-position-vertical:absolute;mso-position-vertical-relative:text;mso-width-percent:0;mso-height-percent:0;mso-width-relative:page;mso-height-relative:page;v-text-anchor:top" o:gfxdata="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" filled="f" strokecolor="red" strokeweight="3pt"/>
             </w:pict>
           </mc:Fallback>
         </mc:AlternateContent>
@@ -20917,7 +21118,7 @@
                 <wp:extent cx="1543050" cy="209550"/>
                 <wp:effectExtent l="19050" t="24130" r="19050" b="23495"/>
                 <wp:wrapNone/>
-                <wp:docPr id="86" name="Rectangle 7"/>
+                <wp:docPr id="87" name="Rectangle 7"/>
                 <wp:cNvGraphicFramePr>
                   <a:graphicFrameLocks xmlns:a="http://schemas.openxmlformats.org/drawingml/2006/main"/>
                 </wp:cNvGraphicFramePr>
@@ -20971,7 +21172,7 @@
           </mc:Choice>
           <mc:Fallback>
             <w:pict>
-              <v:rect id="Rectangle 7" o:spid="_x0000_s1026" style="position:absolute;margin-left:272.25pt;margin-top:174.4pt;width:121.5pt;height:16.5pt;z-index:251654144;visibility:visible;mso-wrap-style:square;mso-width-percent:0;mso-height-percent:0;mso-wrap-distance-left:9pt;mso-wrap-distance-top:0;mso-wrap-distance-right:9pt;mso-wrap-distance-bottom:0;mso-position-horizontal:absolute;mso-position-horizontal-relative:text;mso-position-vertical:absolute;mso-position-vertical-relative:text;mso-width-percent:0;mso-height-percent:0;mso-width-relative:page;mso-height-relative:page;v-text-anchor:top" o:gfxdata="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" filled="f" strokecolor="red" strokeweight="3pt"/>
+              <v:rect id="Rectangle 7" o:spid="_x0000_s1026" style="position:absolute;margin-left:272.25pt;margin-top:174.4pt;width:121.5pt;height:16.5pt;z-index:251654144;visibility:visible;mso-wrap-style:square;mso-width-percent:0;mso-height-percent:0;mso-wrap-distance-left:9pt;mso-wrap-distance-top:0;mso-wrap-distance-right:9pt;mso-wrap-distance-bottom:0;mso-position-horizontal:absolute;mso-position-horizontal-relative:text;mso-position-vertical:absolute;mso-position-vertical-relative:text;mso-width-percent:0;mso-height-percent:0;mso-width-relative:page;mso-height-relative:page;v-text-anchor:top" o:gfxdata="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" filled="f" strokecolor="red" strokeweight="3pt"/>
             </w:pict>
           </mc:Fallback>
         </mc:AlternateContent>
@@ -20994,7 +21195,7 @@
                 <wp:extent cx="2971800" cy="352425"/>
                 <wp:effectExtent l="19050" t="24130" r="19050" b="23495"/>
                 <wp:wrapNone/>
-                <wp:docPr id="85" name="Rectangle 6"/>
+                <wp:docPr id="86" name="Rectangle 6"/>
                 <wp:cNvGraphicFramePr>
                   <a:graphicFrameLocks xmlns:a="http://schemas.openxmlformats.org/drawingml/2006/main"/>
                 </wp:cNvGraphicFramePr>
@@ -21048,7 +21249,7 @@
           </mc:Choice>
           <mc:Fallback>
             <w:pict>
-              <v:rect id="Rectangle 6" o:spid="_x0000_s1026" style="position:absolute;margin-left:31.5pt;margin-top:22.9pt;width:234pt;height:27.75pt;z-index:251653120;visibility:visible;mso-wrap-style:square;mso-width-percent:0;mso-height-percent:0;mso-wrap-distance-left:9pt;mso-wrap-distance-top:0;mso-wrap-distance-right:9pt;mso-wrap-distance-bottom:0;mso-position-horizontal:absolute;mso-position-horizontal-relative:text;mso-position-vertical:absolute;mso-position-vertical-relative:text;mso-width-percent:0;mso-height-percent:0;mso-width-relative:page;mso-height-relative:page;v-text-anchor:top" o:gfxdata="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" filled="f" strokecolor="red" strokeweight="3pt"/>
+              <v:rect id="Rectangle 6" o:spid="_x0000_s1026" style="position:absolute;margin-left:31.5pt;margin-top:22.9pt;width:234pt;height:27.75pt;z-index:251653120;visibility:visible;mso-wrap-style:square;mso-width-percent:0;mso-height-percent:0;mso-wrap-distance-left:9pt;mso-wrap-distance-top:0;mso-wrap-distance-right:9pt;mso-wrap-distance-bottom:0;mso-position-horizontal:absolute;mso-position-horizontal-relative:text;mso-position-vertical:absolute;mso-position-vertical-relative:text;mso-width-percent:0;mso-height-percent:0;mso-width-relative:page;mso-height-relative:page;v-text-anchor:top" o:gfxdata="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" filled="f" strokecolor="red" strokeweight="3pt"/>
             </w:pict>
           </mc:Fallback>
         </mc:AlternateContent>
@@ -21061,7 +21262,7 @@
           <wp:inline distT="0" distB="0" distL="0" distR="0">
             <wp:extent cx="5248275" cy="4181475"/>
             <wp:effectExtent l="19050" t="19050" r="28575" b="28575"/>
-            <wp:docPr id="61" name="Picture 61"/>
+            <wp:docPr id="62" name="Picture 62"/>
             <wp:cNvGraphicFramePr>
               <a:graphicFrameLocks xmlns:a="http://schemas.openxmlformats.org/drawingml/2006/main" noChangeAspect="1"/>
             </wp:cNvGraphicFramePr>
@@ -21069,7 +21270,7 @@
               <a:graphicData uri="http://schemas.openxmlformats.org/drawingml/2006/picture">
                 <pic:pic xmlns:pic="http://schemas.openxmlformats.org/drawingml/2006/picture">
                   <pic:nvPicPr>
-                    <pic:cNvPr id="0" name="Picture 61"/>
+                    <pic:cNvPr id="0" name="Picture 62"/>
                     <pic:cNvPicPr>
                       <a:picLocks noChangeAspect="1" noChangeArrowheads="1"/>
                     </pic:cNvPicPr>
@@ -21446,7 +21647,7 @@
           <wp:inline distT="0" distB="0" distL="0" distR="0">
             <wp:extent cx="3276600" cy="2219325"/>
             <wp:effectExtent l="0" t="0" r="0" b="9525"/>
-            <wp:docPr id="62" name="Picture 62"/>
+            <wp:docPr id="63" name="Picture 63"/>
             <wp:cNvGraphicFramePr>
               <a:graphicFrameLocks xmlns:a="http://schemas.openxmlformats.org/drawingml/2006/main" noChangeAspect="1"/>
             </wp:cNvGraphicFramePr>
@@ -21454,7 +21655,7 @@
               <a:graphicData uri="http://schemas.openxmlformats.org/drawingml/2006/picture">
                 <pic:pic xmlns:pic="http://schemas.openxmlformats.org/drawingml/2006/picture">
                   <pic:nvPicPr>
-                    <pic:cNvPr id="0" name="Picture 62"/>
+                    <pic:cNvPr id="0" name="Picture 63"/>
                     <pic:cNvPicPr>
                       <a:picLocks noChangeAspect="1" noChangeArrowheads="1"/>
                     </pic:cNvPicPr>
@@ -21852,7 +22053,7 @@
           <wp:inline distT="0" distB="0" distL="0" distR="0">
             <wp:extent cx="2238375" cy="1257300"/>
             <wp:effectExtent l="19050" t="19050" r="28575" b="19050"/>
-            <wp:docPr id="63" name="Picture 63"/>
+            <wp:docPr id="64" name="Picture 64"/>
             <wp:cNvGraphicFramePr>
               <a:graphicFrameLocks xmlns:a="http://schemas.openxmlformats.org/drawingml/2006/main" noChangeAspect="1"/>
             </wp:cNvGraphicFramePr>
@@ -21860,7 +22061,7 @@
               <a:graphicData uri="http://schemas.openxmlformats.org/drawingml/2006/picture">
                 <pic:pic xmlns:pic="http://schemas.openxmlformats.org/drawingml/2006/picture">
                   <pic:nvPicPr>
-                    <pic:cNvPr id="0" name="Picture 63"/>
+                    <pic:cNvPr id="0" name="Picture 64"/>
                     <pic:cNvPicPr>
                       <a:picLocks noChangeAspect="1" noChangeArrowheads="1"/>
                     </pic:cNvPicPr>
@@ -21967,7 +22168,7 @@
           <wp:inline distT="0" distB="0" distL="0" distR="0">
             <wp:extent cx="285750" cy="285750"/>
             <wp:effectExtent l="0" t="0" r="0" b="0"/>
-            <wp:docPr id="64" name="Picture 64" descr="infoicon"/>
+            <wp:docPr id="65" name="Picture 65" descr="infoicon"/>
             <wp:cNvGraphicFramePr>
               <a:graphicFrameLocks xmlns:a="http://schemas.openxmlformats.org/drawingml/2006/main" noChangeAspect="1"/>
             </wp:cNvGraphicFramePr>
@@ -21975,7 +22176,7 @@
               <a:graphicData uri="http://schemas.openxmlformats.org/drawingml/2006/picture">
                 <pic:pic xmlns:pic="http://schemas.openxmlformats.org/drawingml/2006/picture">
                   <pic:nvPicPr>
-                    <pic:cNvPr id="0" name="Picture 64" descr="infoicon"/>
+                    <pic:cNvPr id="0" name="Picture 65" descr="infoicon"/>
                     <pic:cNvPicPr>
                       <a:picLocks noChangeAspect="1" noChangeArrowheads="1"/>
                     </pic:cNvPicPr>
@@ -22055,7 +22256,7 @@
           <wp:inline distT="0" distB="0" distL="0" distR="0">
             <wp:extent cx="295275" cy="285750"/>
             <wp:effectExtent l="0" t="0" r="9525" b="0"/>
-            <wp:docPr id="65" name="Picture 65"/>
+            <wp:docPr id="66" name="Picture 66"/>
             <wp:cNvGraphicFramePr>
               <a:graphicFrameLocks xmlns:a="http://schemas.openxmlformats.org/drawingml/2006/main" noChangeAspect="1"/>
             </wp:cNvGraphicFramePr>
@@ -22063,7 +22264,7 @@
               <a:graphicData uri="http://schemas.openxmlformats.org/drawingml/2006/picture">
                 <pic:pic xmlns:pic="http://schemas.openxmlformats.org/drawingml/2006/picture">
                   <pic:nvPicPr>
-                    <pic:cNvPr id="0" name="Picture 65"/>
+                    <pic:cNvPr id="0" name="Picture 66"/>
                     <pic:cNvPicPr>
                       <a:picLocks noChangeAspect="1" noChangeArrowheads="1"/>
                     </pic:cNvPicPr>
@@ -22600,7 +22801,7 @@
                 <wp:extent cx="790575" cy="161925"/>
                 <wp:effectExtent l="19050" t="19050" r="19050" b="19050"/>
                 <wp:wrapNone/>
-                <wp:docPr id="84" name="Rectangle 13"/>
+                <wp:docPr id="85" name="Rectangle 13"/>
                 <wp:cNvGraphicFramePr>
                   <a:graphicFrameLocks xmlns:a="http://schemas.openxmlformats.org/drawingml/2006/main"/>
                 </wp:cNvGraphicFramePr>
@@ -22654,7 +22855,7 @@
           </mc:Choice>
           <mc:Fallback>
             <w:pict>
-              <v:rect id="Rectangle 13" o:spid="_x0000_s1026" style="position:absolute;margin-left:258.75pt;margin-top:204.75pt;width:62.25pt;height:12.75pt;z-index:251658240;visibility:visible;mso-wrap-style:square;mso-width-percent:0;mso-height-percent:0;mso-wrap-distance-left:9pt;mso-wrap-distance-top:0;mso-wrap-distance-right:9pt;mso-wrap-distance-bottom:0;mso-position-horizontal:absolute;mso-position-horizontal-relative:text;mso-position-vertical:absolute;mso-position-vertical-relative:text;mso-width-percent:0;mso-height-percent:0;mso-width-relative:page;mso-height-relative:page;v-text-anchor:top" o:gfxdata="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" filled="f" strokecolor="red" strokeweight="3pt"/>
+              <v:rect id="Rectangle 13" o:spid="_x0000_s1026" style="position:absolute;margin-left:258.75pt;margin-top:204.75pt;width:62.25pt;height:12.75pt;z-index:251658240;visibility:visible;mso-wrap-style:square;mso-width-percent:0;mso-height-percent:0;mso-wrap-distance-left:9pt;mso-wrap-distance-top:0;mso-wrap-distance-right:9pt;mso-wrap-distance-bottom:0;mso-position-horizontal:absolute;mso-position-horizontal-relative:text;mso-position-vertical:absolute;mso-position-vertical-relative:text;mso-width-percent:0;mso-height-percent:0;mso-width-relative:page;mso-height-relative:page;v-text-anchor:top" o:gfxdata="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" filled="f" strokecolor="red" strokeweight="3pt"/>
             </w:pict>
           </mc:Fallback>
         </mc:AlternateContent>
@@ -22677,7 +22878,7 @@
                 <wp:extent cx="1266825" cy="161925"/>
                 <wp:effectExtent l="19050" t="19050" r="19050" b="19050"/>
                 <wp:wrapNone/>
-                <wp:docPr id="80" name="Rectangle 12"/>
+                <wp:docPr id="81" name="Rectangle 12"/>
                 <wp:cNvGraphicFramePr>
                   <a:graphicFrameLocks xmlns:a="http://schemas.openxmlformats.org/drawingml/2006/main"/>
                 </wp:cNvGraphicFramePr>
@@ -22731,7 +22932,7 @@
           </mc:Choice>
           <mc:Fallback>
             <w:pict>
-              <v:rect id="Rectangle 12" o:spid="_x0000_s1026" style="position:absolute;margin-left:258.75pt;margin-top:128.25pt;width:99.75pt;height:12.75pt;z-index:251657216;visibility:visible;mso-wrap-style:square;mso-width-percent:0;mso-height-percent:0;mso-wrap-distance-left:9pt;mso-wrap-distance-top:0;mso-wrap-distance-right:9pt;mso-wrap-distance-bottom:0;mso-position-horizontal:absolute;mso-position-horizontal-relative:text;mso-position-vertical:absolute;mso-position-vertical-relative:text;mso-width-percent:0;mso-height-percent:0;mso-width-relative:page;mso-height-relative:page;v-text-anchor:top" o:gfxdata="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" filled="f" strokecolor="red" strokeweight="3pt"/>
+              <v:rect id="Rectangle 12" o:spid="_x0000_s1026" style="position:absolute;margin-left:258.75pt;margin-top:128.25pt;width:99.75pt;height:12.75pt;z-index:251657216;visibility:visible;mso-wrap-style:square;mso-width-percent:0;mso-height-percent:0;mso-wrap-distance-left:9pt;mso-wrap-distance-top:0;mso-wrap-distance-right:9pt;mso-wrap-distance-bottom:0;mso-position-horizontal:absolute;mso-position-horizontal-relative:text;mso-position-vertical:absolute;mso-position-vertical-relative:text;mso-width-percent:0;mso-height-percent:0;mso-width-relative:page;mso-height-relative:page;v-text-anchor:top" o:gfxdata="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" filled="f" strokecolor="red" strokeweight="3pt"/>
             </w:pict>
           </mc:Fallback>
         </mc:AlternateContent>
@@ -22821,7 +23022,7 @@
           <wp:inline distT="0" distB="0" distL="0" distR="0">
             <wp:extent cx="3829050" cy="3067050"/>
             <wp:effectExtent l="19050" t="19050" r="19050" b="19050"/>
-            <wp:docPr id="66" name="Picture 66"/>
+            <wp:docPr id="67" name="Picture 67"/>
             <wp:cNvGraphicFramePr>
               <a:graphicFrameLocks xmlns:a="http://schemas.openxmlformats.org/drawingml/2006/main" noChangeAspect="1"/>
             </wp:cNvGraphicFramePr>
@@ -22829,7 +23030,7 @@
               <a:graphicData uri="http://schemas.openxmlformats.org/drawingml/2006/picture">
                 <pic:pic xmlns:pic="http://schemas.openxmlformats.org/drawingml/2006/picture">
                   <pic:nvPicPr>
-                    <pic:cNvPr id="0" name="Picture 66"/>
+                    <pic:cNvPr id="0" name="Picture 67"/>
                     <pic:cNvPicPr>
                       <a:picLocks noChangeAspect="1" noChangeArrowheads="1"/>
                     </pic:cNvPicPr>
@@ -23159,7 +23360,7 @@
           <wp:inline distT="0" distB="0" distL="0" distR="0">
             <wp:extent cx="3429000" cy="2305050"/>
             <wp:effectExtent l="0" t="0" r="0" b="0"/>
-            <wp:docPr id="67" name="Picture 67"/>
+            <wp:docPr id="68" name="Picture 68"/>
             <wp:cNvGraphicFramePr>
               <a:graphicFrameLocks xmlns:a="http://schemas.openxmlformats.org/drawingml/2006/main" noChangeAspect="1"/>
             </wp:cNvGraphicFramePr>
@@ -23167,7 +23368,7 @@
               <a:graphicData uri="http://schemas.openxmlformats.org/drawingml/2006/picture">
                 <pic:pic xmlns:pic="http://schemas.openxmlformats.org/drawingml/2006/picture">
                   <pic:nvPicPr>
-                    <pic:cNvPr id="0" name="Picture 67"/>
+                    <pic:cNvPr id="0" name="Picture 68"/>
                     <pic:cNvPicPr>
                       <a:picLocks noChangeAspect="1" noChangeArrowheads="1"/>
                     </pic:cNvPicPr>
@@ -23559,7 +23760,7 @@
           <wp:inline distT="0" distB="0" distL="0" distR="0">
             <wp:extent cx="2124075" cy="1123950"/>
             <wp:effectExtent l="19050" t="19050" r="28575" b="19050"/>
-            <wp:docPr id="68" name="Picture 68"/>
+            <wp:docPr id="69" name="Picture 69"/>
             <wp:cNvGraphicFramePr>
               <a:graphicFrameLocks xmlns:a="http://schemas.openxmlformats.org/drawingml/2006/main" noChangeAspect="1"/>
             </wp:cNvGraphicFramePr>
@@ -23567,7 +23768,7 @@
               <a:graphicData uri="http://schemas.openxmlformats.org/drawingml/2006/picture">
                 <pic:pic xmlns:pic="http://schemas.openxmlformats.org/drawingml/2006/picture">
                   <pic:nvPicPr>
-                    <pic:cNvPr id="0" name="Picture 68"/>
+                    <pic:cNvPr id="0" name="Picture 69"/>
                     <pic:cNvPicPr>
                       <a:picLocks noChangeAspect="1" noChangeArrowheads="1"/>
                     </pic:cNvPicPr>
@@ -23757,7 +23958,7 @@
           <wp:inline distT="0" distB="0" distL="0" distR="0">
             <wp:extent cx="3152775" cy="2209800"/>
             <wp:effectExtent l="19050" t="19050" r="28575" b="19050"/>
-            <wp:docPr id="69" name="Picture 69"/>
+            <wp:docPr id="70" name="Picture 70"/>
             <wp:cNvGraphicFramePr>
               <a:graphicFrameLocks xmlns:a="http://schemas.openxmlformats.org/drawingml/2006/main" noChangeAspect="1"/>
             </wp:cNvGraphicFramePr>
@@ -23765,7 +23966,7 @@
               <a:graphicData uri="http://schemas.openxmlformats.org/drawingml/2006/picture">
                 <pic:pic xmlns:pic="http://schemas.openxmlformats.org/drawingml/2006/picture">
                   <pic:nvPicPr>
-                    <pic:cNvPr id="0" name="Picture 69"/>
+                    <pic:cNvPr id="0" name="Picture 70"/>
                     <pic:cNvPicPr>
                       <a:picLocks noChangeAspect="1" noChangeArrowheads="1"/>
                     </pic:cNvPicPr>
@@ -23893,7 +24094,7 @@
           <wp:inline distT="0" distB="0" distL="0" distR="0">
             <wp:extent cx="1866900" cy="1847850"/>
             <wp:effectExtent l="19050" t="19050" r="19050" b="19050"/>
-            <wp:docPr id="70" name="Picture 70"/>
+            <wp:docPr id="71" name="Picture 71"/>
             <wp:cNvGraphicFramePr>
               <a:graphicFrameLocks xmlns:a="http://schemas.openxmlformats.org/drawingml/2006/main" noChangeAspect="1"/>
             </wp:cNvGraphicFramePr>
@@ -23901,7 +24102,7 @@
               <a:graphicData uri="http://schemas.openxmlformats.org/drawingml/2006/picture">
                 <pic:pic xmlns:pic="http://schemas.openxmlformats.org/drawingml/2006/picture">
                   <pic:nvPicPr>
-                    <pic:cNvPr id="0" name="Picture 70"/>
+                    <pic:cNvPr id="0" name="Picture 71"/>
                     <pic:cNvPicPr>
                       <a:picLocks noChangeAspect="1" noChangeArrowheads="1"/>
                     </pic:cNvPicPr>
@@ -23943,278 +24144,6 @@
             </a:graphic>
           </wp:inline>
         </w:drawing>
-      </w:r>
-    </w:p>
-    <w:p>
-      <w:pPr>
-        <w:pStyle w:val="Caution"/>
-        <w:pBdr>
-          <w:right w:val="single" w:sz="4" w:space="0" w:color="auto"/>
-        </w:pBdr>
-      </w:pPr>
-      <w:r>
-        <w:rPr>
-          <w:noProof/>
-        </w:rPr>
-        <w:drawing>
-          <wp:inline distT="0" distB="0" distL="0" distR="0">
-            <wp:extent cx="295275" cy="285750"/>
-            <wp:effectExtent l="0" t="0" r="9525" b="0"/>
-            <wp:docPr id="71" name="Picture 71"/>
-            <wp:cNvGraphicFramePr>
-              <a:graphicFrameLocks xmlns:a="http://schemas.openxmlformats.org/drawingml/2006/main" noChangeAspect="1"/>
-            </wp:cNvGraphicFramePr>
-            <a:graphic xmlns:a="http://schemas.openxmlformats.org/drawingml/2006/main">
-              <a:graphicData uri="http://schemas.openxmlformats.org/drawingml/2006/picture">
-                <pic:pic xmlns:pic="http://schemas.openxmlformats.org/drawingml/2006/picture">
-                  <pic:nvPicPr>
-                    <pic:cNvPr id="0" name="Picture 71"/>
-                    <pic:cNvPicPr>
-                      <a:picLocks noChangeAspect="1" noChangeArrowheads="1"/>
-                    </pic:cNvPicPr>
-                  </pic:nvPicPr>
-                  <pic:blipFill>
-                    <a:blip r:embed="rId19">
-                      <a:extLst>
-                        <a:ext uri="{28A0092B-C50C-407E-A947-70E740481C1C}">
-                          <a14:useLocalDpi xmlns:a14="http://schemas.microsoft.com/office/drawing/2010/main" val="0"/>
-                        </a:ext>
-                      </a:extLst>
-                    </a:blip>
-                    <a:srcRect/>
-                    <a:stretch>
-                      <a:fillRect/>
-                    </a:stretch>
-                  </pic:blipFill>
-                  <pic:spPr bwMode="auto">
-                    <a:xfrm>
-                      <a:off x="0" y="0"/>
-                      <a:ext cx="295275" cy="285750"/>
-                    </a:xfrm>
-                    <a:prstGeom prst="rect">
-                      <a:avLst/>
-                    </a:prstGeom>
-                    <a:noFill/>
-                    <a:ln>
-                      <a:noFill/>
-                    </a:ln>
-                  </pic:spPr>
-                </pic:pic>
-              </a:graphicData>
-            </a:graphic>
-          </wp:inline>
-        </w:drawing>
-      </w:r>
-      <w:r>
-        <w:t xml:space="preserve"> If </w:t>
-      </w:r>
-      <w:r>
-        <w:t>one or more connections fail to start,</w:t>
-      </w:r>
-      <w:r>
-        <w:t xml:space="preserve"> </w:t>
-      </w:r>
-      <w:r>
-        <w:rPr>
-          <w:b/>
-          <w:szCs w:val="22"/>
-          <w:u w:val="single"/>
-        </w:rPr>
-        <w:t>f</w:t>
-      </w:r>
-      <w:r>
-        <w:rPr>
-          <w:b/>
-          <w:szCs w:val="22"/>
-          <w:u w:val="single"/>
-        </w:rPr>
-        <w:t xml:space="preserve">ile a national CA SDM ticket to coordinate </w:t>
-      </w:r>
-      <w:r>
-        <w:rPr>
-          <w:b/>
-          <w:szCs w:val="22"/>
-          <w:u w:val="single"/>
-        </w:rPr>
-        <w:t xml:space="preserve">assistance </w:t>
-      </w:r>
-      <w:r>
-        <w:rPr>
-          <w:b/>
-          <w:szCs w:val="22"/>
-          <w:u w:val="single"/>
-        </w:rPr>
-        <w:t>with</w:t>
-      </w:r>
-      <w:r>
-        <w:rPr>
-          <w:b/>
-          <w:szCs w:val="22"/>
-          <w:u w:val="single"/>
-        </w:rPr>
-        <w:t xml:space="preserve"> installation of the automated interface associated with VBECS 2.2.0 using template in </w:t>
-      </w:r>
-      <w:r>
-        <w:rPr>
-          <w:b/>
-          <w:szCs w:val="22"/>
-          <w:u w:val="single"/>
-        </w:rPr>
-        <w:fldChar w:fldCharType="begin"/>
-      </w:r>
-      <w:r>
-        <w:rPr>
-          <w:b/>
-          <w:szCs w:val="22"/>
-          <w:u w:val="single"/>
-        </w:rPr>
-        <w:instrText xml:space="preserve"> REF appendixe \h  \* MERGEFORMAT </w:instrText>
-      </w:r>
-      <w:r>
-        <w:rPr>
-          <w:b/>
-          <w:szCs w:val="22"/>
-          <w:u w:val="single"/>
-        </w:rPr>
-      </w:r>
-      <w:r>
-        <w:rPr>
-          <w:b/>
-          <w:szCs w:val="22"/>
-          <w:u w:val="single"/>
-        </w:rPr>
-        <w:fldChar w:fldCharType="separate"/>
-      </w:r>
-      <w:r>
-        <w:rPr>
-          <w:b/>
-          <w:szCs w:val="22"/>
-          <w:u w:val="single"/>
-        </w:rPr>
-        <w:t>Appendix E</w:t>
-      </w:r>
-      <w:r>
-        <w:rPr>
-          <w:b/>
-          <w:szCs w:val="22"/>
-          <w:u w:val="single"/>
-        </w:rPr>
-        <w:fldChar w:fldCharType="end"/>
-      </w:r>
-      <w:r>
-        <w:rPr>
-          <w:b/>
-          <w:szCs w:val="22"/>
-          <w:u w:val="single"/>
-        </w:rPr>
-        <w:t>.</w:t>
-      </w:r>
-      <w:r>
-        <w:t xml:space="preserve"> </w:t>
-      </w:r>
-      <w:r>
-        <w:rPr>
-          <w:b/>
-        </w:rPr>
-        <w:t>Do not proceed until the issue is resolved.</w:t>
-      </w:r>
-    </w:p>
-    <w:p>
-      <w:pPr>
-        <w:pStyle w:val="BodyText"/>
-        <w:keepNext/>
-        <w:jc w:val="center"/>
-      </w:pPr>
-    </w:p>
-    <w:p>
-      <w:pPr>
-        <w:numPr>
-          <w:ilvl w:val="0"/>
-          <w:numId w:val="17"/>
-        </w:numPr>
-        <w:rPr>
-          <w:b/>
-          <w:color w:val="000000"/>
-        </w:rPr>
-      </w:pPr>
-      <w:r>
-        <w:rPr>
-          <w:color w:val="000000"/>
-        </w:rPr>
-        <w:t>Close the</w:t>
-      </w:r>
-      <w:r>
-        <w:rPr>
-          <w:b/>
-          <w:color w:val="000000"/>
-        </w:rPr>
-        <w:t xml:space="preserve"> Status Display</w:t>
-      </w:r>
-      <w:r>
-        <w:rPr>
-          <w:color w:val="000000"/>
-        </w:rPr>
-        <w:t>.</w:t>
-      </w:r>
-    </w:p>
-    <w:p>
-      <w:pPr>
-        <w:ind w:left="720"/>
-        <w:rPr>
-          <w:color w:val="000000"/>
-        </w:rPr>
-      </w:pPr>
-    </w:p>
-    <w:p>
-      <w:pPr>
-        <w:pStyle w:val="Heading3"/>
-      </w:pPr>
-      <w:bookmarkStart w:id="161" w:name="_Toc454207399"/>
-      <w:bookmarkStart w:id="162" w:name="_Toc460508605"/>
-      <w:r>
-        <w:rPr>
-          <w:lang w:val="en-US"/>
-        </w:rPr>
-        <w:t>Validate Instrument connectivity to VBECS TEST</w:t>
-      </w:r>
-      <w:bookmarkEnd w:id="161"/>
-      <w:bookmarkEnd w:id="162"/>
-    </w:p>
-    <w:p>
-      <w:pPr>
-        <w:pStyle w:val="BodyText"/>
-      </w:pPr>
-    </w:p>
-    <w:p>
-      <w:pPr>
-        <w:pStyle w:val="BodyText"/>
-        <w:rPr>
-          <w:sz w:val="24"/>
-          <w:szCs w:val="24"/>
-        </w:rPr>
-      </w:pPr>
-      <w:r>
-        <w:rPr>
-          <w:sz w:val="24"/>
-          <w:szCs w:val="24"/>
-        </w:rPr>
-        <w:t xml:space="preserve">Execute validation instructions from </w:t>
-      </w:r>
-      <w:r>
-        <w:rPr>
-          <w:b/>
-          <w:i/>
-          <w:sz w:val="24"/>
-          <w:szCs w:val="24"/>
-        </w:rPr>
-        <w:t>Appendix F</w:t>
-      </w:r>
-      <w:r>
-        <w:rPr>
-          <w:sz w:val="24"/>
-          <w:szCs w:val="24"/>
-        </w:rPr>
-        <w:t xml:space="preserve"> to verify that Instrument is properly interfacing with VBECS.</w:t>
       </w:r>
     </w:p>
     <w:p>
@@ -24281,7 +24210,7 @@
         <w:t xml:space="preserve"> If </w:t>
       </w:r>
       <w:r>
-        <w:t>one or more validation scenarios fail,</w:t>
+        <w:t>one or more connections fail to start,</w:t>
       </w:r>
       <w:r>
         <w:t xml:space="preserve"> </w:t>
@@ -24393,166 +24322,117 @@
     </w:p>
     <w:p>
       <w:pPr>
-        <w:ind w:left="720"/>
+        <w:pStyle w:val="BodyText"/>
+        <w:keepNext/>
+        <w:jc w:val="center"/>
+      </w:pPr>
+    </w:p>
+    <w:p>
+      <w:pPr>
+        <w:numPr>
+          <w:ilvl w:val="0"/>
+          <w:numId w:val="17"/>
+        </w:numPr>
         <w:rPr>
           <w:b/>
           <w:color w:val="000000"/>
         </w:rPr>
       </w:pPr>
+      <w:r>
+        <w:rPr>
+          <w:color w:val="000000"/>
+        </w:rPr>
+        <w:t>Close the</w:t>
+      </w:r>
+      <w:r>
+        <w:rPr>
+          <w:b/>
+          <w:color w:val="000000"/>
+        </w:rPr>
+        <w:t xml:space="preserve"> Status Display</w:t>
+      </w:r>
+      <w:r>
+        <w:rPr>
+          <w:color w:val="000000"/>
+        </w:rPr>
+        <w:t>.</w:t>
+      </w:r>
+    </w:p>
+    <w:p>
+      <w:pPr>
+        <w:ind w:left="720"/>
+        <w:rPr>
+          <w:color w:val="000000"/>
+        </w:rPr>
+      </w:pPr>
     </w:p>
     <w:p>
       <w:pPr>
         <w:pStyle w:val="Heading3"/>
+      </w:pPr>
+      <w:bookmarkStart w:id="161" w:name="_Toc454207399"/>
+      <w:bookmarkStart w:id="162" w:name="_Toc460508605"/>
+      <w:r>
         <w:rPr>
           <w:lang w:val="en-US"/>
         </w:rPr>
-      </w:pPr>
-      <w:bookmarkStart w:id="163" w:name="_Toc454207400"/>
-      <w:bookmarkStart w:id="164" w:name="_Toc443913279"/>
-      <w:bookmarkStart w:id="165" w:name="_Toc460508606"/>
-      <w:r>
-        <w:rPr>
-          <w:lang w:val="en-US"/>
-        </w:rPr>
-        <w:t>Set up HL7 Connection</w:t>
-      </w:r>
-      <w:r>
-        <w:rPr>
-          <w:lang w:val="en-US"/>
-        </w:rPr>
-        <w:t xml:space="preserve"> to VBECS PROD</w:t>
-      </w:r>
-      <w:bookmarkEnd w:id="163"/>
-      <w:bookmarkEnd w:id="165"/>
-    </w:p>
-    <w:p>
-      <w:pPr>
-        <w:rPr>
-          <w:lang w:eastAsia="x-none"/>
-        </w:rPr>
-      </w:pPr>
-    </w:p>
-    <w:p>
-      <w:pPr>
-        <w:numPr>
-          <w:ilvl w:val="0"/>
-          <w:numId w:val="40"/>
-        </w:numPr>
+        <w:t>Validate Instrument connectivity to VBECS TEST</w:t>
+      </w:r>
+      <w:bookmarkEnd w:id="161"/>
+      <w:bookmarkEnd w:id="162"/>
+    </w:p>
+    <w:p>
+      <w:pPr>
+        <w:pStyle w:val="BodyText"/>
+      </w:pPr>
+    </w:p>
+    <w:p>
+      <w:pPr>
+        <w:pStyle w:val="BodyText"/>
+        <w:rPr>
+          <w:sz w:val="24"/>
+          <w:szCs w:val="24"/>
+        </w:rPr>
+      </w:pPr>
+      <w:r>
+        <w:rPr>
+          <w:sz w:val="24"/>
+          <w:szCs w:val="24"/>
+        </w:rPr>
+        <w:t xml:space="preserve">Execute validation instructions from </w:t>
+      </w:r>
+      <w:r>
         <w:rPr>
           <w:b/>
-        </w:rPr>
-      </w:pPr>
-      <w:r>
-        <w:t xml:space="preserve">Navigate to </w:t>
-      </w:r>
-      <w:r>
-        <w:rPr>
-          <w:b/>
-        </w:rPr>
-        <w:t>System -&gt; Status</w:t>
-      </w:r>
-      <w:r>
-        <w:t xml:space="preserve">. </w:t>
-      </w:r>
-    </w:p>
-    <w:p>
-      <w:pPr>
-        <w:numPr>
-          <w:ilvl w:val="0"/>
-          <w:numId w:val="40"/>
-        </w:numPr>
-        <w:rPr>
-          <w:b/>
-        </w:rPr>
-      </w:pPr>
-      <w:r>
-        <w:t>Right-</w:t>
-      </w:r>
-      <w:r>
-        <w:t xml:space="preserve">click </w:t>
-      </w:r>
-      <w:r>
-        <w:rPr>
-          <w:b/>
-        </w:rPr>
-        <w:t>&lt;VBECS_Connection&gt;</w:t>
-      </w:r>
-      <w:r>
-        <w:t xml:space="preserve"> and choose option to </w:t>
-      </w:r>
-      <w:r>
-        <w:rPr>
-          <w:b/>
-        </w:rPr>
-        <w:t>Stop</w:t>
-      </w:r>
-      <w:r>
-        <w:rPr>
-          <w:b/>
-        </w:rPr>
-        <w:t xml:space="preserve"> Selected Connections</w:t>
-      </w:r>
-      <w:r>
-        <w:t xml:space="preserve"> </w:t>
-      </w:r>
-      <w:r>
-        <w:rPr>
-          <w:sz w:val="22"/>
-          <w:szCs w:val="22"/>
-        </w:rPr>
-        <w:t>(</w:t>
-      </w:r>
-      <w:r>
-        <w:rPr>
-          <w:sz w:val="22"/>
-          <w:szCs w:val="22"/>
-        </w:rPr>
-        <w:t>Figure 42</w:t>
-      </w:r>
-      <w:r>
-        <w:rPr>
-          <w:sz w:val="22"/>
-          <w:szCs w:val="22"/>
-        </w:rPr>
-        <w:t>).</w:t>
-      </w:r>
-    </w:p>
-    <w:p>
-      <w:pPr>
-        <w:pStyle w:val="Caption"/>
-      </w:pPr>
-      <w:bookmarkStart w:id="166" w:name="_Ref454537305"/>
-      <w:r>
-        <w:lastRenderedPageBreak/>
-        <w:t>Figure</w:t>
-      </w:r>
-      <w:bookmarkEnd w:id="166"/>
-      <w:r>
-        <w:t xml:space="preserve"> 42</w:t>
-      </w:r>
-      <w:r>
-        <w:t>: Example of Stop Selected Connections</w:t>
-      </w:r>
-      <w:r>
-        <w:t xml:space="preserve"> </w:t>
-      </w:r>
-    </w:p>
-    <w:p>
-      <w:pPr>
-        <w:pStyle w:val="Caption"/>
-        <w:rPr>
-          <w:bCs/>
-        </w:rPr>
-      </w:pPr>
-      <w:r>
-        <w:rPr>
-          <w:bCs/>
+          <w:i/>
+          <w:sz w:val="24"/>
+          <w:szCs w:val="24"/>
+        </w:rPr>
+        <w:t>Appendix F</w:t>
+      </w:r>
+      <w:r>
+        <w:rPr>
+          <w:sz w:val="24"/>
+          <w:szCs w:val="24"/>
+        </w:rPr>
+        <w:t xml:space="preserve"> to verify that Instrument is properly interfacing with VBECS.</w:t>
+      </w:r>
+    </w:p>
+    <w:p>
+      <w:pPr>
+        <w:pStyle w:val="Caution"/>
+        <w:pBdr>
+          <w:right w:val="single" w:sz="4" w:space="0" w:color="auto"/>
+        </w:pBdr>
+      </w:pPr>
+      <w:r>
+        <w:rPr>
           <w:noProof/>
         </w:rPr>
         <w:drawing>
           <wp:inline distT="0" distB="0" distL="0" distR="0">
-            <wp:extent cx="4457700" cy="2486025"/>
-            <wp:effectExtent l="19050" t="19050" r="19050" b="28575"/>
+            <wp:extent cx="295275" cy="285750"/>
+            <wp:effectExtent l="0" t="0" r="9525" b="0"/>
             <wp:docPr id="73" name="Picture 73"/>
             <wp:cNvGraphicFramePr>
               <a:graphicFrameLocks xmlns:a="http://schemas.openxmlformats.org/drawingml/2006/main" noChangeAspect="1"/>
@@ -24562,6 +24442,327 @@
                 <pic:pic xmlns:pic="http://schemas.openxmlformats.org/drawingml/2006/picture">
                   <pic:nvPicPr>
                     <pic:cNvPr id="0" name="Picture 73"/>
+                    <pic:cNvPicPr>
+                      <a:picLocks noChangeAspect="1" noChangeArrowheads="1"/>
+                    </pic:cNvPicPr>
+                  </pic:nvPicPr>
+                  <pic:blipFill>
+                    <a:blip r:embed="rId19">
+                      <a:extLst>
+                        <a:ext uri="{28A0092B-C50C-407E-A947-70E740481C1C}">
+                          <a14:useLocalDpi xmlns:a14="http://schemas.microsoft.com/office/drawing/2010/main" val="0"/>
+                        </a:ext>
+                      </a:extLst>
+                    </a:blip>
+                    <a:srcRect/>
+                    <a:stretch>
+                      <a:fillRect/>
+                    </a:stretch>
+                  </pic:blipFill>
+                  <pic:spPr bwMode="auto">
+                    <a:xfrm>
+                      <a:off x="0" y="0"/>
+                      <a:ext cx="295275" cy="285750"/>
+                    </a:xfrm>
+                    <a:prstGeom prst="rect">
+                      <a:avLst/>
+                    </a:prstGeom>
+                    <a:noFill/>
+                    <a:ln>
+                      <a:noFill/>
+                    </a:ln>
+                  </pic:spPr>
+                </pic:pic>
+              </a:graphicData>
+            </a:graphic>
+          </wp:inline>
+        </w:drawing>
+      </w:r>
+      <w:r>
+        <w:t xml:space="preserve"> If </w:t>
+      </w:r>
+      <w:r>
+        <w:t>one or more validation scenarios fail,</w:t>
+      </w:r>
+      <w:r>
+        <w:t xml:space="preserve"> </w:t>
+      </w:r>
+      <w:r>
+        <w:rPr>
+          <w:b/>
+          <w:szCs w:val="22"/>
+          <w:u w:val="single"/>
+        </w:rPr>
+        <w:t>f</w:t>
+      </w:r>
+      <w:r>
+        <w:rPr>
+          <w:b/>
+          <w:szCs w:val="22"/>
+          <w:u w:val="single"/>
+        </w:rPr>
+        <w:t xml:space="preserve">ile a national CA SDM ticket to coordinate </w:t>
+      </w:r>
+      <w:r>
+        <w:rPr>
+          <w:b/>
+          <w:szCs w:val="22"/>
+          <w:u w:val="single"/>
+        </w:rPr>
+        <w:t xml:space="preserve">assistance </w:t>
+      </w:r>
+      <w:r>
+        <w:rPr>
+          <w:b/>
+          <w:szCs w:val="22"/>
+          <w:u w:val="single"/>
+        </w:rPr>
+        <w:t>with</w:t>
+      </w:r>
+      <w:r>
+        <w:rPr>
+          <w:b/>
+          <w:szCs w:val="22"/>
+          <w:u w:val="single"/>
+        </w:rPr>
+        <w:t xml:space="preserve"> installation of the automated interface associated with VBECS 2.2.0 using template in </w:t>
+      </w:r>
+      <w:r>
+        <w:rPr>
+          <w:b/>
+          <w:szCs w:val="22"/>
+          <w:u w:val="single"/>
+        </w:rPr>
+        <w:fldChar w:fldCharType="begin"/>
+      </w:r>
+      <w:r>
+        <w:rPr>
+          <w:b/>
+          <w:szCs w:val="22"/>
+          <w:u w:val="single"/>
+        </w:rPr>
+        <w:instrText xml:space="preserve"> REF appendixe \h  \* MERGEFORMAT </w:instrText>
+      </w:r>
+      <w:r>
+        <w:rPr>
+          <w:b/>
+          <w:szCs w:val="22"/>
+          <w:u w:val="single"/>
+        </w:rPr>
+      </w:r>
+      <w:r>
+        <w:rPr>
+          <w:b/>
+          <w:szCs w:val="22"/>
+          <w:u w:val="single"/>
+        </w:rPr>
+        <w:fldChar w:fldCharType="separate"/>
+      </w:r>
+      <w:r>
+        <w:rPr>
+          <w:b/>
+          <w:szCs w:val="22"/>
+          <w:u w:val="single"/>
+        </w:rPr>
+        <w:t>Appendix E</w:t>
+      </w:r>
+      <w:r>
+        <w:rPr>
+          <w:b/>
+          <w:szCs w:val="22"/>
+          <w:u w:val="single"/>
+        </w:rPr>
+        <w:fldChar w:fldCharType="end"/>
+      </w:r>
+      <w:r>
+        <w:rPr>
+          <w:b/>
+          <w:szCs w:val="22"/>
+          <w:u w:val="single"/>
+        </w:rPr>
+        <w:t>.</w:t>
+      </w:r>
+      <w:r>
+        <w:t xml:space="preserve"> </w:t>
+      </w:r>
+      <w:r>
+        <w:rPr>
+          <w:b/>
+        </w:rPr>
+        <w:t>Do not proceed until the issue is resolved.</w:t>
+      </w:r>
+    </w:p>
+    <w:p>
+      <w:pPr>
+        <w:ind w:left="720"/>
+        <w:rPr>
+          <w:b/>
+          <w:color w:val="000000"/>
+        </w:rPr>
+      </w:pPr>
+    </w:p>
+    <w:p>
+      <w:pPr>
+        <w:pStyle w:val="Heading3"/>
+        <w:rPr>
+          <w:lang w:val="en-US"/>
+        </w:rPr>
+      </w:pPr>
+      <w:bookmarkStart w:id="163" w:name="_Toc454207400"/>
+      <w:bookmarkStart w:id="164" w:name="_Toc443913279"/>
+      <w:bookmarkStart w:id="165" w:name="_Toc460508606"/>
+      <w:r>
+        <w:rPr>
+          <w:lang w:val="en-US"/>
+        </w:rPr>
+        <w:t>Set up HL7 Connection</w:t>
+      </w:r>
+      <w:r>
+        <w:rPr>
+          <w:lang w:val="en-US"/>
+        </w:rPr>
+        <w:t xml:space="preserve"> to VBECS PROD</w:t>
+      </w:r>
+      <w:bookmarkEnd w:id="163"/>
+      <w:bookmarkEnd w:id="165"/>
+    </w:p>
+    <w:p>
+      <w:pPr>
+        <w:rPr>
+          <w:lang w:eastAsia="x-none"/>
+        </w:rPr>
+      </w:pPr>
+    </w:p>
+    <w:p>
+      <w:pPr>
+        <w:numPr>
+          <w:ilvl w:val="0"/>
+          <w:numId w:val="40"/>
+        </w:numPr>
+        <w:rPr>
+          <w:b/>
+        </w:rPr>
+      </w:pPr>
+      <w:r>
+        <w:t xml:space="preserve">Navigate to </w:t>
+      </w:r>
+      <w:r>
+        <w:rPr>
+          <w:b/>
+        </w:rPr>
+        <w:t>System -&gt; Status</w:t>
+      </w:r>
+      <w:r>
+        <w:t xml:space="preserve">. </w:t>
+      </w:r>
+    </w:p>
+    <w:p>
+      <w:pPr>
+        <w:numPr>
+          <w:ilvl w:val="0"/>
+          <w:numId w:val="40"/>
+        </w:numPr>
+        <w:rPr>
+          <w:b/>
+        </w:rPr>
+      </w:pPr>
+      <w:r>
+        <w:t>Right-</w:t>
+      </w:r>
+      <w:r>
+        <w:t xml:space="preserve">click </w:t>
+      </w:r>
+      <w:r>
+        <w:rPr>
+          <w:b/>
+        </w:rPr>
+        <w:t>&lt;VBECS_Connection&gt;</w:t>
+      </w:r>
+      <w:r>
+        <w:t xml:space="preserve"> and choose option to </w:t>
+      </w:r>
+      <w:r>
+        <w:rPr>
+          <w:b/>
+        </w:rPr>
+        <w:t>Stop</w:t>
+      </w:r>
+      <w:r>
+        <w:rPr>
+          <w:b/>
+        </w:rPr>
+        <w:t xml:space="preserve"> Selected Connections</w:t>
+      </w:r>
+      <w:r>
+        <w:t xml:space="preserve"> </w:t>
+      </w:r>
+      <w:r>
+        <w:rPr>
+          <w:sz w:val="22"/>
+          <w:szCs w:val="22"/>
+        </w:rPr>
+        <w:t>(</w:t>
+      </w:r>
+      <w:r>
+        <w:rPr>
+          <w:sz w:val="22"/>
+          <w:szCs w:val="22"/>
+        </w:rPr>
+        <w:t>Figure 42</w:t>
+      </w:r>
+      <w:r>
+        <w:rPr>
+          <w:sz w:val="22"/>
+          <w:szCs w:val="22"/>
+        </w:rPr>
+        <w:t>).</w:t>
+      </w:r>
+    </w:p>
+    <w:p>
+      <w:pPr>
+        <w:pStyle w:val="Caption"/>
+      </w:pPr>
+      <w:bookmarkStart w:id="166" w:name="_Ref454537305"/>
+      <w:r>
+        <w:lastRenderedPageBreak/>
+        <w:t>Figure</w:t>
+      </w:r>
+      <w:bookmarkEnd w:id="166"/>
+      <w:r>
+        <w:t xml:space="preserve"> 42</w:t>
+      </w:r>
+      <w:r>
+        <w:t>: Example of Stop Selected Connections</w:t>
+      </w:r>
+      <w:r>
+        <w:t xml:space="preserve"> </w:t>
+      </w:r>
+    </w:p>
+    <w:p>
+      <w:pPr>
+        <w:pStyle w:val="Caption"/>
+        <w:rPr>
+          <w:bCs/>
+        </w:rPr>
+      </w:pPr>
+      <w:r>
+        <w:rPr>
+          <w:bCs/>
+          <w:noProof/>
+        </w:rPr>
+        <w:drawing>
+          <wp:inline distT="0" distB="0" distL="0" distR="0">
+            <wp:extent cx="4457700" cy="2486025"/>
+            <wp:effectExtent l="19050" t="19050" r="19050" b="28575"/>
+            <wp:docPr id="74" name="Picture 74"/>
+            <wp:cNvGraphicFramePr>
+              <a:graphicFrameLocks xmlns:a="http://schemas.openxmlformats.org/drawingml/2006/main" noChangeAspect="1"/>
+            </wp:cNvGraphicFramePr>
+            <a:graphic xmlns:a="http://schemas.openxmlformats.org/drawingml/2006/main">
+              <a:graphicData uri="http://schemas.openxmlformats.org/drawingml/2006/picture">
+                <pic:pic xmlns:pic="http://schemas.openxmlformats.org/drawingml/2006/picture">
+                  <pic:nvPicPr>
+                    <pic:cNvPr id="0" name="Picture 74"/>
                     <pic:cNvPicPr>
                       <a:picLocks noChangeAspect="1" noChangeArrowheads="1"/>
                     </pic:cNvPicPr>
@@ -24737,7 +24938,7 @@
           <wp:inline distT="0" distB="0" distL="0" distR="0">
             <wp:extent cx="3962400" cy="2514600"/>
             <wp:effectExtent l="19050" t="19050" r="19050" b="19050"/>
-            <wp:docPr id="74" name="Picture 74"/>
+            <wp:docPr id="75" name="Picture 75"/>
             <wp:cNvGraphicFramePr>
               <a:graphicFrameLocks xmlns:a="http://schemas.openxmlformats.org/drawingml/2006/main" noChangeAspect="1"/>
             </wp:cNvGraphicFramePr>
@@ -24745,7 +24946,7 @@
               <a:graphicData uri="http://schemas.openxmlformats.org/drawingml/2006/picture">
                 <pic:pic xmlns:pic="http://schemas.openxmlformats.org/drawingml/2006/picture">
                   <pic:nvPicPr>
-                    <pic:cNvPr id="0" name="Picture 74"/>
+                    <pic:cNvPr id="0" name="Picture 75"/>
                     <pic:cNvPicPr>
                       <a:picLocks noChangeAspect="1" noChangeArrowheads="1"/>
                     </pic:cNvPicPr>
@@ -24882,7 +25083,7 @@
           <wp:inline distT="0" distB="0" distL="0" distR="0">
             <wp:extent cx="5762625" cy="4619625"/>
             <wp:effectExtent l="19050" t="19050" r="28575" b="28575"/>
-            <wp:docPr id="75" name="Picture 75"/>
+            <wp:docPr id="76" name="Picture 76"/>
             <wp:cNvGraphicFramePr>
               <a:graphicFrameLocks xmlns:a="http://schemas.openxmlformats.org/drawingml/2006/main" noChangeAspect="1"/>
             </wp:cNvGraphicFramePr>
@@ -24890,7 +25091,7 @@
               <a:graphicData uri="http://schemas.openxmlformats.org/drawingml/2006/picture">
                 <pic:pic xmlns:pic="http://schemas.openxmlformats.org/drawingml/2006/picture">
                   <pic:nvPicPr>
-                    <pic:cNvPr id="0" name="Picture 75"/>
+                    <pic:cNvPr id="0" name="Picture 76"/>
                     <pic:cNvPicPr>
                       <a:picLocks noChangeAspect="1" noChangeArrowheads="1"/>
                     </pic:cNvPicPr>
@@ -25115,7 +25316,7 @@
           <wp:inline distT="0" distB="0" distL="0" distR="0">
             <wp:extent cx="3429000" cy="2314575"/>
             <wp:effectExtent l="19050" t="19050" r="19050" b="28575"/>
-            <wp:docPr id="76" name="Picture 76"/>
+            <wp:docPr id="77" name="Picture 77"/>
             <wp:cNvGraphicFramePr>
               <a:graphicFrameLocks xmlns:a="http://schemas.openxmlformats.org/drawingml/2006/main" noChangeAspect="1"/>
             </wp:cNvGraphicFramePr>
@@ -25123,7 +25324,7 @@
               <a:graphicData uri="http://schemas.openxmlformats.org/drawingml/2006/picture">
                 <pic:pic xmlns:pic="http://schemas.openxmlformats.org/drawingml/2006/picture">
                   <pic:nvPicPr>
-                    <pic:cNvPr id="0" name="Picture 76"/>
+                    <pic:cNvPr id="0" name="Picture 77"/>
                     <pic:cNvPicPr>
                       <a:picLocks noChangeAspect="1" noChangeArrowheads="1"/>
                     </pic:cNvPicPr>
@@ -25439,7 +25640,7 @@
           <wp:inline distT="0" distB="0" distL="0" distR="0">
             <wp:extent cx="4181475" cy="2200275"/>
             <wp:effectExtent l="19050" t="19050" r="28575" b="28575"/>
-            <wp:docPr id="77" name="Picture 77"/>
+            <wp:docPr id="78" name="Picture 78"/>
             <wp:cNvGraphicFramePr>
               <a:graphicFrameLocks xmlns:a="http://schemas.openxmlformats.org/drawingml/2006/main" noChangeAspect="1"/>
             </wp:cNvGraphicFramePr>
@@ -25447,7 +25648,7 @@
               <a:graphicData uri="http://schemas.openxmlformats.org/drawingml/2006/picture">
                 <pic:pic xmlns:pic="http://schemas.openxmlformats.org/drawingml/2006/picture">
                   <pic:nvPicPr>
-                    <pic:cNvPr id="0" name="Picture 77"/>
+                    <pic:cNvPr id="0" name="Picture 78"/>
                     <pic:cNvPicPr>
                       <a:picLocks noChangeAspect="1" noChangeArrowheads="1"/>
                     </pic:cNvPicPr>
@@ -25621,7 +25822,7 @@
           <wp:inline distT="0" distB="0" distL="0" distR="0">
             <wp:extent cx="1866900" cy="1847850"/>
             <wp:effectExtent l="19050" t="19050" r="19050" b="19050"/>
-            <wp:docPr id="78" name="Picture 78"/>
+            <wp:docPr id="79" name="Picture 79"/>
             <wp:cNvGraphicFramePr>
               <a:graphicFrameLocks xmlns:a="http://schemas.openxmlformats.org/drawingml/2006/main" noChangeAspect="1"/>
             </wp:cNvGraphicFramePr>
@@ -25629,7 +25830,7 @@
               <a:graphicData uri="http://schemas.openxmlformats.org/drawingml/2006/picture">
                 <pic:pic xmlns:pic="http://schemas.openxmlformats.org/drawingml/2006/picture">
                   <pic:nvPicPr>
-                    <pic:cNvPr id="0" name="Picture 78"/>
+                    <pic:cNvPr id="0" name="Picture 79"/>
                     <pic:cNvPicPr>
                       <a:picLocks noChangeAspect="1" noChangeArrowheads="1"/>
                     </pic:cNvPicPr>
@@ -25688,7 +25889,7 @@
           <wp:inline distT="0" distB="0" distL="0" distR="0">
             <wp:extent cx="295275" cy="285750"/>
             <wp:effectExtent l="0" t="0" r="9525" b="0"/>
-            <wp:docPr id="79" name="Picture 79"/>
+            <wp:docPr id="80" name="Picture 80"/>
             <wp:cNvGraphicFramePr>
               <a:graphicFrameLocks xmlns:a="http://schemas.openxmlformats.org/drawingml/2006/main" noChangeAspect="1"/>
             </wp:cNvGraphicFramePr>
@@ -25696,7 +25897,7 @@
               <a:graphicData uri="http://schemas.openxmlformats.org/drawingml/2006/picture">
                 <pic:pic xmlns:pic="http://schemas.openxmlformats.org/drawingml/2006/picture">
                   <pic:nvPicPr>
-                    <pic:cNvPr id="0" name="Picture 79"/>
+                    <pic:cNvPr id="0" name="Picture 80"/>
                     <pic:cNvPicPr>
                       <a:picLocks noChangeAspect="1" noChangeArrowheads="1"/>
                     </pic:cNvPicPr>
@@ -42044,7 +42245,7 @@
           <v:shape id="_x0000_i1026" type="#_x0000_t75" style="width:444pt;height:474.75pt" o:ole="">
             <v:imagedata r:id="rId61" o:title=""/>
           </v:shape>
-          <o:OLEObject Type="Embed" ProgID="Visio.Drawing.11" ShapeID="_x0000_i1026" DrawAspect="Content" ObjectID="_1538556145" r:id="rId62"/>
+          <o:OLEObject Type="Embed" ProgID="Visio.Drawing.11" ShapeID="_x0000_i1026" DrawAspect="Content" ObjectID="_1564832789" r:id="rId62"/>
         </w:object>
       </w:r>
     </w:p>
@@ -42071,7 +42272,7 @@
           <wp:inline distT="0" distB="0" distL="0" distR="0">
             <wp:extent cx="266700" cy="219075"/>
             <wp:effectExtent l="0" t="0" r="0" b="9525"/>
-            <wp:docPr id="81" name="Picture 2" descr="cid:image001.png@01D1A45A.44812020"/>
+            <wp:docPr id="82" name="Picture 2" descr="cid:image001.png@01D1A45A.44812020"/>
             <wp:cNvGraphicFramePr>
               <a:graphicFrameLocks xmlns:a="http://schemas.openxmlformats.org/drawingml/2006/main" noChangeAspect="1"/>
             </wp:cNvGraphicFramePr>
@@ -42999,91 +43200,6 @@
                 <w:szCs w:val="18"/>
               </w:rPr>
               <w:t xml:space="preserve"> Validate all tests that are performed at your site using an automated instrument.</w:t>
-            </w:r>
-          </w:p>
-          <w:p>
-            <w:pPr>
-              <w:rPr>
-                <w:rFonts w:ascii="Arial" w:hAnsi="Arial"/>
-                <w:sz w:val="18"/>
-                <w:szCs w:val="18"/>
-              </w:rPr>
-            </w:pPr>
-            <w:r>
-              <w:rPr>
-                <w:noProof/>
-                <w:sz w:val="18"/>
-                <w:szCs w:val="18"/>
-              </w:rPr>
-              <w:drawing>
-                <wp:inline distT="0" distB="0" distL="0" distR="0">
-                  <wp:extent cx="266700" cy="228600"/>
-                  <wp:effectExtent l="19050" t="19050" r="19050" b="19050"/>
-                  <wp:docPr id="82" name="Picture 1"/>
-                  <wp:cNvGraphicFramePr>
-                    <a:graphicFrameLocks xmlns:a="http://schemas.openxmlformats.org/drawingml/2006/main" noChangeAspect="1"/>
-                  </wp:cNvGraphicFramePr>
-                  <a:graphic xmlns:a="http://schemas.openxmlformats.org/drawingml/2006/main">
-                    <a:graphicData uri="http://schemas.openxmlformats.org/drawingml/2006/picture">
-                      <pic:pic xmlns:pic="http://schemas.openxmlformats.org/drawingml/2006/picture">
-                        <pic:nvPicPr>
-                          <pic:cNvPr id="0" name="Picture 1"/>
-                          <pic:cNvPicPr>
-                            <a:picLocks noChangeAspect="1" noChangeArrowheads="1"/>
-                          </pic:cNvPicPr>
-                        </pic:nvPicPr>
-                        <pic:blipFill>
-                          <a:blip r:embed="rId63">
-                            <a:extLst>
-                              <a:ext uri="{28A0092B-C50C-407E-A947-70E740481C1C}">
-                                <a14:useLocalDpi xmlns:a14="http://schemas.microsoft.com/office/drawing/2010/main" val="0"/>
-                              </a:ext>
-                            </a:extLst>
-                          </a:blip>
-                          <a:srcRect/>
-                          <a:stretch>
-                            <a:fillRect/>
-                          </a:stretch>
-                        </pic:blipFill>
-                        <pic:spPr bwMode="auto">
-                          <a:xfrm>
-                            <a:off x="0" y="0"/>
-                            <a:ext cx="266700" cy="228600"/>
-                          </a:xfrm>
-                          <a:prstGeom prst="rect">
-                            <a:avLst/>
-                          </a:prstGeom>
-                          <a:noFill/>
-                          <a:ln w="6350" cmpd="sng">
-                            <a:solidFill>
-                              <a:srgbClr val="000000"/>
-                            </a:solidFill>
-                            <a:miter lim="800000"/>
-                            <a:headEnd/>
-                            <a:tailEnd/>
-                          </a:ln>
-                          <a:effectLst/>
-                        </pic:spPr>
-                      </pic:pic>
-                    </a:graphicData>
-                  </a:graphic>
-                </wp:inline>
-              </w:drawing>
-            </w:r>
-            <w:r>
-              <w:rPr>
-                <w:sz w:val="18"/>
-                <w:szCs w:val="18"/>
-              </w:rPr>
-              <w:t xml:space="preserve">  </w:t>
-            </w:r>
-            <w:r>
-              <w:rPr>
-                <w:rFonts w:ascii="Arial" w:hAnsi="Arial"/>
-                <w:sz w:val="18"/>
-                <w:szCs w:val="18"/>
-              </w:rPr>
-              <w:t>Prior to initiating any testing of the automated instrument interface, see the VistA Blood Establishment Computer Software (VBECS) 2.2.0 Technical Manual-Security Guide for instructions for configuring your local instrument and Data Innovations Instrument Manager.</w:t>
             </w:r>
           </w:p>
           <w:p>
@@ -43168,6 +43284,91 @@
                 <w:sz w:val="18"/>
                 <w:szCs w:val="18"/>
               </w:rPr>
+              <w:t>Prior to initiating any testing of the automated instrument interface, see the VistA Blood Establishment Computer Software (VBECS) 2.2.0 Technical Manual-Security Guide for instructions for configuring your local instrument and Data Innovations Instrument Manager.</w:t>
+            </w:r>
+          </w:p>
+          <w:p>
+            <w:pPr>
+              <w:rPr>
+                <w:rFonts w:ascii="Arial" w:hAnsi="Arial"/>
+                <w:sz w:val="18"/>
+                <w:szCs w:val="18"/>
+              </w:rPr>
+            </w:pPr>
+            <w:r>
+              <w:rPr>
+                <w:noProof/>
+                <w:sz w:val="18"/>
+                <w:szCs w:val="18"/>
+              </w:rPr>
+              <w:drawing>
+                <wp:inline distT="0" distB="0" distL="0" distR="0">
+                  <wp:extent cx="266700" cy="228600"/>
+                  <wp:effectExtent l="19050" t="19050" r="19050" b="19050"/>
+                  <wp:docPr id="84" name="Picture 1"/>
+                  <wp:cNvGraphicFramePr>
+                    <a:graphicFrameLocks xmlns:a="http://schemas.openxmlformats.org/drawingml/2006/main" noChangeAspect="1"/>
+                  </wp:cNvGraphicFramePr>
+                  <a:graphic xmlns:a="http://schemas.openxmlformats.org/drawingml/2006/main">
+                    <a:graphicData uri="http://schemas.openxmlformats.org/drawingml/2006/picture">
+                      <pic:pic xmlns:pic="http://schemas.openxmlformats.org/drawingml/2006/picture">
+                        <pic:nvPicPr>
+                          <pic:cNvPr id="0" name="Picture 1"/>
+                          <pic:cNvPicPr>
+                            <a:picLocks noChangeAspect="1" noChangeArrowheads="1"/>
+                          </pic:cNvPicPr>
+                        </pic:nvPicPr>
+                        <pic:blipFill>
+                          <a:blip r:embed="rId63">
+                            <a:extLst>
+                              <a:ext uri="{28A0092B-C50C-407E-A947-70E740481C1C}">
+                                <a14:useLocalDpi xmlns:a14="http://schemas.microsoft.com/office/drawing/2010/main" val="0"/>
+                              </a:ext>
+                            </a:extLst>
+                          </a:blip>
+                          <a:srcRect/>
+                          <a:stretch>
+                            <a:fillRect/>
+                          </a:stretch>
+                        </pic:blipFill>
+                        <pic:spPr bwMode="auto">
+                          <a:xfrm>
+                            <a:off x="0" y="0"/>
+                            <a:ext cx="266700" cy="228600"/>
+                          </a:xfrm>
+                          <a:prstGeom prst="rect">
+                            <a:avLst/>
+                          </a:prstGeom>
+                          <a:noFill/>
+                          <a:ln w="6350" cmpd="sng">
+                            <a:solidFill>
+                              <a:srgbClr val="000000"/>
+                            </a:solidFill>
+                            <a:miter lim="800000"/>
+                            <a:headEnd/>
+                            <a:tailEnd/>
+                          </a:ln>
+                          <a:effectLst/>
+                        </pic:spPr>
+                      </pic:pic>
+                    </a:graphicData>
+                  </a:graphic>
+                </wp:inline>
+              </w:drawing>
+            </w:r>
+            <w:r>
+              <w:rPr>
+                <w:sz w:val="18"/>
+                <w:szCs w:val="18"/>
+              </w:rPr>
+              <w:t xml:space="preserve">  </w:t>
+            </w:r>
+            <w:r>
+              <w:rPr>
+                <w:rFonts w:ascii="Arial" w:hAnsi="Arial"/>
+                <w:sz w:val="18"/>
+                <w:szCs w:val="18"/>
+              </w:rPr>
               <w:t>Configure your Test UID to clearly differentiate from a Production UID during your validation, for example, production is 1234567890, with 123 being your consistent prefix, change 123 or 12 to TS or TST or 999.</w:t>
             </w:r>
             <w:r>
@@ -43263,7 +43464,7 @@
                   <w10:borderbottom type="single" width="4"/>
                   <w10:borderright type="single" width="4"/>
                 </v:shape>
-                <o:OLEObject Type="Embed" ProgID="PBrush" ShapeID="_x0000_i1027" DrawAspect="Content" ObjectID="_1538556146" r:id="rId65"/>
+                <o:OLEObject Type="Embed" ProgID="PBrush" ShapeID="_x0000_i1027" DrawAspect="Content" ObjectID="_1564832790" r:id="rId65"/>
               </w:object>
             </w:r>
           </w:p>
@@ -43346,7 +43547,7 @@
                   <w10:borderbottom type="single" width="4"/>
                   <w10:borderright type="single" width="4"/>
                 </v:shape>
-                <o:OLEObject Type="Embed" ProgID="PBrush" ShapeID="_x0000_i1028" DrawAspect="Content" ObjectID="_1538556147" r:id="rId67"/>
+                <o:OLEObject Type="Embed" ProgID="PBrush" ShapeID="_x0000_i1028" DrawAspect="Content" ObjectID="_1564832791" r:id="rId67"/>
               </w:object>
             </w:r>
           </w:p>
@@ -46891,7 +47092,7 @@
       <w:rPr>
         <w:sz w:val="20"/>
       </w:rPr>
-      <w:t>ration and Setup Guide Version 4</w:t>
+      <w:t>ration and Setup Guide Version 5</w:t>
     </w:r>
     <w:r>
       <w:rPr>
@@ -56359,7 +56560,7 @@
 </file>
 
 <file path=customXml/itemProps1.xml><?xml version="1.0" encoding="utf-8"?>
-<ds:datastoreItem xmlns:ds="http://schemas.openxmlformats.org/officeDocument/2006/customXml" ds:itemID="{9F510441-CA0A-4B31-B209-0B39D8AA364C}">
+<ds:datastoreItem xmlns:ds="http://schemas.openxmlformats.org/officeDocument/2006/customXml" ds:itemID="{726B917D-E9E0-43BB-900D-5CB54F427CEA}">
   <ds:schemaRefs>
     <ds:schemaRef ds:uri="http://schemas.openxmlformats.org/officeDocument/2006/bibliography"/>
   </ds:schemaRefs>

</xml_diff>